<commit_message>
Added a "Automatic Startup" section to the documentation
</commit_message>
<xml_diff>
--- a/FXP20KeyInjector-HowTo.docx
+++ b/FXP20KeyInjector-HowTo.docx
@@ -507,15 +507,15 @@
             <w:tblLook w:val="04A0" w:firstRow="1" w:lastRow="0" w:firstColumn="1" w:lastColumn="0" w:noHBand="0" w:noVBand="1"/>
           </w:tblPr>
           <w:tblGrid>
-            <w:gridCol w:w="1975"/>
-            <w:gridCol w:w="2136"/>
+            <w:gridCol w:w="2268"/>
+            <w:gridCol w:w="1843"/>
             <w:gridCol w:w="896"/>
             <w:gridCol w:w="3924"/>
           </w:tblGrid>
           <w:tr>
             <w:tc>
               <w:tcPr>
-                <w:tcW w:w="1975" w:type="dxa"/>
+                <w:tcW w:w="2268" w:type="dxa"/>
               </w:tcPr>
               <w:p>
                 <w:r>
@@ -525,7 +525,7 @@
             </w:tc>
             <w:tc>
               <w:tcPr>
-                <w:tcW w:w="2136" w:type="dxa"/>
+                <w:tcW w:w="1843" w:type="dxa"/>
               </w:tcPr>
               <w:p>
                 <w:r>
@@ -557,7 +557,7 @@
           <w:tr>
             <w:tc>
               <w:tcPr>
-                <w:tcW w:w="1975" w:type="dxa"/>
+                <w:tcW w:w="2268" w:type="dxa"/>
               </w:tcPr>
               <w:p>
                 <w:r>
@@ -579,7 +579,7 @@
             </w:tc>
             <w:tc>
               <w:tcPr>
-                <w:tcW w:w="2136" w:type="dxa"/>
+                <w:tcW w:w="1843" w:type="dxa"/>
               </w:tcPr>
               <w:p>
                 <w:r>
@@ -614,7 +614,7 @@
           <w:tr>
             <w:tc>
               <w:tcPr>
-                <w:tcW w:w="1975" w:type="dxa"/>
+                <w:tcW w:w="2268" w:type="dxa"/>
               </w:tcPr>
               <w:p>
                 <w:r>
@@ -639,7 +639,7 @@
             </w:tc>
             <w:tc>
               <w:tcPr>
-                <w:tcW w:w="2136" w:type="dxa"/>
+                <w:tcW w:w="1843" w:type="dxa"/>
               </w:tcPr>
               <w:p>
                 <w:r>
@@ -685,7 +685,7 @@
           <w:tr>
             <w:tc>
               <w:tcPr>
-                <w:tcW w:w="1975" w:type="dxa"/>
+                <w:tcW w:w="2268" w:type="dxa"/>
               </w:tcPr>
               <w:p>
                 <w:pPr>
@@ -722,7 +722,7 @@
             </w:tc>
             <w:tc>
               <w:tcPr>
-                <w:tcW w:w="2136" w:type="dxa"/>
+                <w:tcW w:w="1843" w:type="dxa"/>
               </w:tcPr>
               <w:p>
                 <w:pPr>
@@ -814,7 +814,7 @@
           <w:tr>
             <w:tc>
               <w:tcPr>
-                <w:tcW w:w="1975" w:type="dxa"/>
+                <w:tcW w:w="2268" w:type="dxa"/>
               </w:tcPr>
               <w:p>
                 <w:pPr>
@@ -845,7 +845,7 @@
             </w:tc>
             <w:tc>
               <w:tcPr>
-                <w:tcW w:w="2136" w:type="dxa"/>
+                <w:tcW w:w="1843" w:type="dxa"/>
               </w:tcPr>
               <w:p>
                 <w:pPr>
@@ -919,7 +919,7 @@
           <w:tr>
             <w:tc>
               <w:tcPr>
-                <w:tcW w:w="1975" w:type="dxa"/>
+                <w:tcW w:w="2268" w:type="dxa"/>
               </w:tcPr>
               <w:p>
                 <w:pPr>
@@ -950,7 +950,7 @@
             </w:tc>
             <w:tc>
               <w:tcPr>
-                <w:tcW w:w="2136" w:type="dxa"/>
+                <w:tcW w:w="1843" w:type="dxa"/>
               </w:tcPr>
               <w:p>
                 <w:pPr>
@@ -1006,7 +1006,7 @@
           <w:tr>
             <w:tc>
               <w:tcPr>
-                <w:tcW w:w="1975" w:type="dxa"/>
+                <w:tcW w:w="2268" w:type="dxa"/>
               </w:tcPr>
               <w:p>
                 <w:pPr>
@@ -1037,7 +1037,7 @@
             </w:tc>
             <w:tc>
               <w:tcPr>
-                <w:tcW w:w="2136" w:type="dxa"/>
+                <w:tcW w:w="1843" w:type="dxa"/>
               </w:tcPr>
               <w:p>
                 <w:pPr>
@@ -1105,11 +1105,92 @@
                   </w:rPr>
                   <w:t>description in Config.xml section</w:t>
                 </w:r>
+              </w:p>
+            </w:tc>
+          </w:tr>
+          <w:tr>
+            <w:tc>
+              <w:tcPr>
+                <w:tcW w:w="2268" w:type="dxa"/>
+              </w:tcPr>
+              <w:p>
+                <w:pPr>
+                  <w:rPr>
+                    <w:lang w:val="en-US"/>
+                  </w:rPr>
+                </w:pPr>
                 <w:r>
                   <w:rPr>
                     <w:lang w:val="en-US"/>
                   </w:rPr>
-                  <w:t xml:space="preserve"> </w:t>
+                  <w:t>9</w:t>
+                </w:r>
+                <w:r>
+                  <w:rPr>
+                    <w:vertAlign w:val="superscript"/>
+                    <w:lang w:val="en-US"/>
+                  </w:rPr>
+                  <w:t>th</w:t>
+                </w:r>
+                <w:r>
+                  <w:rPr>
+                    <w:lang w:val="en-US"/>
+                  </w:rPr>
+                  <w:t xml:space="preserve"> September 2025</w:t>
+                </w:r>
+              </w:p>
+            </w:tc>
+            <w:tc>
+              <w:tcPr>
+                <w:tcW w:w="1843" w:type="dxa"/>
+              </w:tcPr>
+              <w:p>
+                <w:pPr>
+                  <w:rPr>
+                    <w:lang w:val="en-US"/>
+                  </w:rPr>
+                </w:pPr>
+                <w:r>
+                  <w:rPr>
+                    <w:lang w:val="en-US"/>
+                  </w:rPr>
+                  <w:t>Laurent Trudu</w:t>
+                </w:r>
+              </w:p>
+            </w:tc>
+            <w:tc>
+              <w:tcPr>
+                <w:tcW w:w="896" w:type="dxa"/>
+              </w:tcPr>
+              <w:p>
+                <w:pPr>
+                  <w:rPr>
+                    <w:lang w:val="en-US"/>
+                  </w:rPr>
+                </w:pPr>
+                <w:r>
+                  <w:rPr>
+                    <w:lang w:val="en-US"/>
+                  </w:rPr>
+                  <w:t>1.6</w:t>
+                </w:r>
+              </w:p>
+            </w:tc>
+            <w:tc>
+              <w:tcPr>
+                <w:tcW w:w="3924" w:type="dxa"/>
+              </w:tcPr>
+              <w:p>
+                <w:pPr>
+                  <w:rPr>
+                    <w:lang w:val="en-US"/>
+                  </w:rPr>
+                </w:pPr>
+                <w:r>
+                  <w:rPr>
+                    <w:lang w:val="en-US"/>
+                  </w:rPr>
+                  <w:t>Add a section to explain how to start automatically the application</w:t>
                 </w:r>
               </w:p>
             </w:tc>
@@ -1173,7 +1254,7 @@
           <w:r>
             <w:fldChar w:fldCharType="separate"/>
           </w:r>
-          <w:hyperlink w:anchor="_Toc202951629" w:history="1">
+          <w:hyperlink w:anchor="_Toc208305599" w:history="1">
             <w:r>
               <w:rPr>
                 <w:rStyle w:val="Hyperlink"/>
@@ -1219,7 +1300,7 @@
                 <w:noProof/>
                 <w:webHidden/>
               </w:rPr>
-              <w:instrText xml:space="preserve"> PAGEREF _Toc202951629 \h </w:instrText>
+              <w:instrText xml:space="preserve"> PAGEREF _Toc208305599 \h </w:instrText>
             </w:r>
             <w:r>
               <w:rPr>
@@ -1267,7 +1348,7 @@
               <w14:ligatures w14:val="standardContextual"/>
             </w:rPr>
           </w:pPr>
-          <w:hyperlink w:anchor="_Toc202951630" w:history="1">
+          <w:hyperlink w:anchor="_Toc208305600" w:history="1">
             <w:r>
               <w:rPr>
                 <w:rStyle w:val="Hyperlink"/>
@@ -1313,7 +1394,7 @@
                 <w:noProof/>
                 <w:webHidden/>
               </w:rPr>
-              <w:instrText xml:space="preserve"> PAGEREF _Toc202951630 \h </w:instrText>
+              <w:instrText xml:space="preserve"> PAGEREF _Toc208305600 \h </w:instrText>
             </w:r>
             <w:r>
               <w:rPr>
@@ -1361,7 +1442,7 @@
               <w14:ligatures w14:val="standardContextual"/>
             </w:rPr>
           </w:pPr>
-          <w:hyperlink w:anchor="_Toc202951631" w:history="1">
+          <w:hyperlink w:anchor="_Toc208305601" w:history="1">
             <w:r>
               <w:rPr>
                 <w:rStyle w:val="Hyperlink"/>
@@ -1407,7 +1488,7 @@
                 <w:noProof/>
                 <w:webHidden/>
               </w:rPr>
-              <w:instrText xml:space="preserve"> PAGEREF _Toc202951631 \h </w:instrText>
+              <w:instrText xml:space="preserve"> PAGEREF _Toc208305601 \h </w:instrText>
             </w:r>
             <w:r>
               <w:rPr>
@@ -1455,7 +1536,7 @@
               <w14:ligatures w14:val="standardContextual"/>
             </w:rPr>
           </w:pPr>
-          <w:hyperlink w:anchor="_Toc202951632" w:history="1">
+          <w:hyperlink w:anchor="_Toc208305602" w:history="1">
             <w:r>
               <w:rPr>
                 <w:rStyle w:val="Hyperlink"/>
@@ -1501,7 +1582,7 @@
                 <w:noProof/>
                 <w:webHidden/>
               </w:rPr>
-              <w:instrText xml:space="preserve"> PAGEREF _Toc202951632 \h </w:instrText>
+              <w:instrText xml:space="preserve"> PAGEREF _Toc208305602 \h </w:instrText>
             </w:r>
             <w:r>
               <w:rPr>
@@ -1549,7 +1630,7 @@
               <w14:ligatures w14:val="standardContextual"/>
             </w:rPr>
           </w:pPr>
-          <w:hyperlink w:anchor="_Toc202951633" w:history="1">
+          <w:hyperlink w:anchor="_Toc208305603" w:history="1">
             <w:r>
               <w:rPr>
                 <w:rStyle w:val="Hyperlink"/>
@@ -1595,7 +1676,7 @@
                 <w:noProof/>
                 <w:webHidden/>
               </w:rPr>
-              <w:instrText xml:space="preserve"> PAGEREF _Toc202951633 \h </w:instrText>
+              <w:instrText xml:space="preserve"> PAGEREF _Toc208305603 \h </w:instrText>
             </w:r>
             <w:r>
               <w:rPr>
@@ -1643,7 +1724,7 @@
               <w14:ligatures w14:val="standardContextual"/>
             </w:rPr>
           </w:pPr>
-          <w:hyperlink w:anchor="_Toc202951634" w:history="1">
+          <w:hyperlink w:anchor="_Toc208305604" w:history="1">
             <w:r>
               <w:rPr>
                 <w:rStyle w:val="Hyperlink"/>
@@ -1689,7 +1770,7 @@
                 <w:noProof/>
                 <w:webHidden/>
               </w:rPr>
-              <w:instrText xml:space="preserve"> PAGEREF _Toc202951634 \h </w:instrText>
+              <w:instrText xml:space="preserve"> PAGEREF _Toc208305604 \h </w:instrText>
             </w:r>
             <w:r>
               <w:rPr>
@@ -1737,7 +1818,7 @@
               <w14:ligatures w14:val="standardContextual"/>
             </w:rPr>
           </w:pPr>
-          <w:hyperlink w:anchor="_Toc202951635" w:history="1">
+          <w:hyperlink w:anchor="_Toc208305605" w:history="1">
             <w:r>
               <w:rPr>
                 <w:rStyle w:val="Hyperlink"/>
@@ -1783,7 +1864,7 @@
                 <w:noProof/>
                 <w:webHidden/>
               </w:rPr>
-              <w:instrText xml:space="preserve"> PAGEREF _Toc202951635 \h </w:instrText>
+              <w:instrText xml:space="preserve"> PAGEREF _Toc208305605 \h </w:instrText>
             </w:r>
             <w:r>
               <w:rPr>
@@ -1831,7 +1912,7 @@
               <w14:ligatures w14:val="standardContextual"/>
             </w:rPr>
           </w:pPr>
-          <w:hyperlink w:anchor="_Toc202951636" w:history="1">
+          <w:hyperlink w:anchor="_Toc208305606" w:history="1">
             <w:r>
               <w:rPr>
                 <w:rStyle w:val="Hyperlink"/>
@@ -1877,7 +1958,7 @@
                 <w:noProof/>
                 <w:webHidden/>
               </w:rPr>
-              <w:instrText xml:space="preserve"> PAGEREF _Toc202951636 \h </w:instrText>
+              <w:instrText xml:space="preserve"> PAGEREF _Toc208305606 \h </w:instrText>
             </w:r>
             <w:r>
               <w:rPr>
@@ -1925,7 +2006,7 @@
               <w14:ligatures w14:val="standardContextual"/>
             </w:rPr>
           </w:pPr>
-          <w:hyperlink w:anchor="_Toc202951637" w:history="1">
+          <w:hyperlink w:anchor="_Toc208305607" w:history="1">
             <w:r>
               <w:rPr>
                 <w:rStyle w:val="Hyperlink"/>
@@ -1971,7 +2052,7 @@
                 <w:noProof/>
                 <w:webHidden/>
               </w:rPr>
-              <w:instrText xml:space="preserve"> PAGEREF _Toc202951637 \h </w:instrText>
+              <w:instrText xml:space="preserve"> PAGEREF _Toc208305607 \h </w:instrText>
             </w:r>
             <w:r>
               <w:rPr>
@@ -2019,7 +2100,7 @@
               <w14:ligatures w14:val="standardContextual"/>
             </w:rPr>
           </w:pPr>
-          <w:hyperlink w:anchor="_Toc202951638" w:history="1">
+          <w:hyperlink w:anchor="_Toc208305608" w:history="1">
             <w:r>
               <w:rPr>
                 <w:rStyle w:val="Hyperlink"/>
@@ -2065,7 +2146,7 @@
                 <w:noProof/>
                 <w:webHidden/>
               </w:rPr>
-              <w:instrText xml:space="preserve"> PAGEREF _Toc202951638 \h </w:instrText>
+              <w:instrText xml:space="preserve"> PAGEREF _Toc208305608 \h </w:instrText>
             </w:r>
             <w:r>
               <w:rPr>
@@ -2113,7 +2194,7 @@
               <w14:ligatures w14:val="standardContextual"/>
             </w:rPr>
           </w:pPr>
-          <w:hyperlink w:anchor="_Toc202951639" w:history="1">
+          <w:hyperlink w:anchor="_Toc208305609" w:history="1">
             <w:r>
               <w:rPr>
                 <w:rStyle w:val="Hyperlink"/>
@@ -2159,7 +2240,7 @@
                 <w:noProof/>
                 <w:webHidden/>
               </w:rPr>
-              <w:instrText xml:space="preserve"> PAGEREF _Toc202951639 \h </w:instrText>
+              <w:instrText xml:space="preserve"> PAGEREF _Toc208305609 \h </w:instrText>
             </w:r>
             <w:r>
               <w:rPr>
@@ -2207,7 +2288,7 @@
               <w14:ligatures w14:val="standardContextual"/>
             </w:rPr>
           </w:pPr>
-          <w:hyperlink w:anchor="_Toc202951640" w:history="1">
+          <w:hyperlink w:anchor="_Toc208305610" w:history="1">
             <w:r>
               <w:rPr>
                 <w:rStyle w:val="Hyperlink"/>
@@ -2253,7 +2334,7 @@
                 <w:noProof/>
                 <w:webHidden/>
               </w:rPr>
-              <w:instrText xml:space="preserve"> PAGEREF _Toc202951640 \h </w:instrText>
+              <w:instrText xml:space="preserve"> PAGEREF _Toc208305610 \h </w:instrText>
             </w:r>
             <w:r>
               <w:rPr>
@@ -2301,7 +2382,7 @@
               <w14:ligatures w14:val="standardContextual"/>
             </w:rPr>
           </w:pPr>
-          <w:hyperlink w:anchor="_Toc202951641" w:history="1">
+          <w:hyperlink w:anchor="_Toc208305611" w:history="1">
             <w:r>
               <w:rPr>
                 <w:rStyle w:val="Hyperlink"/>
@@ -2347,7 +2428,7 @@
                 <w:noProof/>
                 <w:webHidden/>
               </w:rPr>
-              <w:instrText xml:space="preserve"> PAGEREF _Toc202951641 \h </w:instrText>
+              <w:instrText xml:space="preserve"> PAGEREF _Toc208305611 \h </w:instrText>
             </w:r>
             <w:r>
               <w:rPr>
@@ -2395,7 +2476,7 @@
               <w14:ligatures w14:val="standardContextual"/>
             </w:rPr>
           </w:pPr>
-          <w:hyperlink w:anchor="_Toc202951642" w:history="1">
+          <w:hyperlink w:anchor="_Toc208305612" w:history="1">
             <w:r>
               <w:rPr>
                 <w:rStyle w:val="Hyperlink"/>
@@ -2441,7 +2522,7 @@
                 <w:noProof/>
                 <w:webHidden/>
               </w:rPr>
-              <w:instrText xml:space="preserve"> PAGEREF _Toc202951642 \h </w:instrText>
+              <w:instrText xml:space="preserve"> PAGEREF _Toc208305612 \h </w:instrText>
             </w:r>
             <w:r>
               <w:rPr>
@@ -2489,7 +2570,7 @@
               <w14:ligatures w14:val="standardContextual"/>
             </w:rPr>
           </w:pPr>
-          <w:hyperlink w:anchor="_Toc202951643" w:history="1">
+          <w:hyperlink w:anchor="_Toc208305613" w:history="1">
             <w:r>
               <w:rPr>
                 <w:rStyle w:val="Hyperlink"/>
@@ -2535,7 +2616,7 @@
                 <w:noProof/>
                 <w:webHidden/>
               </w:rPr>
-              <w:instrText xml:space="preserve"> PAGEREF _Toc202951643 \h </w:instrText>
+              <w:instrText xml:space="preserve"> PAGEREF _Toc208305613 \h </w:instrText>
             </w:r>
             <w:r>
               <w:rPr>
@@ -2583,7 +2664,7 @@
               <w14:ligatures w14:val="standardContextual"/>
             </w:rPr>
           </w:pPr>
-          <w:hyperlink w:anchor="_Toc202951644" w:history="1">
+          <w:hyperlink w:anchor="_Toc208305614" w:history="1">
             <w:r>
               <w:rPr>
                 <w:rStyle w:val="Hyperlink"/>
@@ -2629,7 +2710,7 @@
                 <w:noProof/>
                 <w:webHidden/>
               </w:rPr>
-              <w:instrText xml:space="preserve"> PAGEREF _Toc202951644 \h </w:instrText>
+              <w:instrText xml:space="preserve"> PAGEREF _Toc208305614 \h </w:instrText>
             </w:r>
             <w:r>
               <w:rPr>
@@ -2677,7 +2758,7 @@
               <w14:ligatures w14:val="standardContextual"/>
             </w:rPr>
           </w:pPr>
-          <w:hyperlink w:anchor="_Toc202951645" w:history="1">
+          <w:hyperlink w:anchor="_Toc208305615" w:history="1">
             <w:r>
               <w:rPr>
                 <w:rStyle w:val="Hyperlink"/>
@@ -2723,7 +2804,7 @@
                 <w:noProof/>
                 <w:webHidden/>
               </w:rPr>
-              <w:instrText xml:space="preserve"> PAGEREF _Toc202951645 \h </w:instrText>
+              <w:instrText xml:space="preserve"> PAGEREF _Toc208305615 \h </w:instrText>
             </w:r>
             <w:r>
               <w:rPr>
@@ -2771,7 +2852,7 @@
               <w14:ligatures w14:val="standardContextual"/>
             </w:rPr>
           </w:pPr>
-          <w:hyperlink w:anchor="_Toc202951646" w:history="1">
+          <w:hyperlink w:anchor="_Toc208305616" w:history="1">
             <w:r>
               <w:rPr>
                 <w:rStyle w:val="Hyperlink"/>
@@ -2817,7 +2898,7 @@
                 <w:noProof/>
                 <w:webHidden/>
               </w:rPr>
-              <w:instrText xml:space="preserve"> PAGEREF _Toc202951646 \h </w:instrText>
+              <w:instrText xml:space="preserve"> PAGEREF _Toc208305616 \h </w:instrText>
             </w:r>
             <w:r>
               <w:rPr>
@@ -2865,7 +2946,7 @@
               <w14:ligatures w14:val="standardContextual"/>
             </w:rPr>
           </w:pPr>
-          <w:hyperlink w:anchor="_Toc202951647" w:history="1">
+          <w:hyperlink w:anchor="_Toc208305617" w:history="1">
             <w:r>
               <w:rPr>
                 <w:rStyle w:val="Hyperlink"/>
@@ -2911,7 +2992,7 @@
                 <w:noProof/>
                 <w:webHidden/>
               </w:rPr>
-              <w:instrText xml:space="preserve"> PAGEREF _Toc202951647 \h </w:instrText>
+              <w:instrText xml:space="preserve"> PAGEREF _Toc208305617 \h </w:instrText>
             </w:r>
             <w:r>
               <w:rPr>
@@ -2959,7 +3040,7 @@
               <w14:ligatures w14:val="standardContextual"/>
             </w:rPr>
           </w:pPr>
-          <w:hyperlink w:anchor="_Toc202951648" w:history="1">
+          <w:hyperlink w:anchor="_Toc208305618" w:history="1">
             <w:r>
               <w:rPr>
                 <w:rStyle w:val="Hyperlink"/>
@@ -3005,7 +3086,7 @@
                 <w:noProof/>
                 <w:webHidden/>
               </w:rPr>
-              <w:instrText xml:space="preserve"> PAGEREF _Toc202951648 \h </w:instrText>
+              <w:instrText xml:space="preserve"> PAGEREF _Toc208305618 \h </w:instrText>
             </w:r>
             <w:r>
               <w:rPr>
@@ -3053,7 +3134,7 @@
               <w14:ligatures w14:val="standardContextual"/>
             </w:rPr>
           </w:pPr>
-          <w:hyperlink w:anchor="_Toc202951649" w:history="1">
+          <w:hyperlink w:anchor="_Toc208305619" w:history="1">
             <w:r>
               <w:rPr>
                 <w:rStyle w:val="Hyperlink"/>
@@ -3078,7 +3159,7 @@
                 <w:rStyle w:val="Hyperlink"/>
                 <w:noProof/>
               </w:rPr>
-              <w:t>ASCII Printable Characters</w:t>
+              <w:t>Auto-Start application</w:t>
             </w:r>
             <w:r>
               <w:rPr>
@@ -3099,7 +3180,7 @@
                 <w:noProof/>
                 <w:webHidden/>
               </w:rPr>
-              <w:instrText xml:space="preserve"> PAGEREF _Toc202951649 \h </w:instrText>
+              <w:instrText xml:space="preserve"> PAGEREF _Toc208305619 \h </w:instrText>
             </w:r>
             <w:r>
               <w:rPr>
@@ -3120,6 +3201,295 @@
                 <w:webHidden/>
               </w:rPr>
               <w:t>24</w:t>
+            </w:r>
+            <w:r>
+              <w:rPr>
+                <w:noProof/>
+                <w:webHidden/>
+              </w:rPr>
+              <w:fldChar w:fldCharType="end"/>
+            </w:r>
+          </w:hyperlink>
+        </w:p>
+        <w:p>
+          <w:pPr>
+            <w:pStyle w:val="TOC3"/>
+            <w:tabs>
+              <w:tab w:val="left" w:pos="880"/>
+              <w:tab w:val="right" w:leader="dot" w:pos="9016"/>
+            </w:tabs>
+            <w:rPr>
+              <w:rFonts w:eastAsiaTheme="minorEastAsia"/>
+              <w:noProof/>
+              <w:kern w:val="2"/>
+              <w:sz w:val="24"/>
+              <w:szCs w:val="24"/>
+              <w:lang w:val="fr-FR" w:eastAsia="fr-FR"/>
+              <w14:ligatures w14:val="standardContextual"/>
+            </w:rPr>
+          </w:pPr>
+          <w:hyperlink w:anchor="_Toc208305620" w:history="1">
+            <w:r>
+              <w:rPr>
+                <w:rStyle w:val="Hyperlink"/>
+                <w:noProof/>
+              </w:rPr>
+              <w:t>1.</w:t>
+            </w:r>
+            <w:r>
+              <w:rPr>
+                <w:rFonts w:eastAsiaTheme="minorEastAsia"/>
+                <w:noProof/>
+                <w:kern w:val="2"/>
+                <w:sz w:val="24"/>
+                <w:szCs w:val="24"/>
+                <w:lang w:val="fr-FR" w:eastAsia="fr-FR"/>
+                <w14:ligatures w14:val="standardContextual"/>
+              </w:rPr>
+              <w:tab/>
+            </w:r>
+            <w:r>
+              <w:rPr>
+                <w:rStyle w:val="Hyperlink"/>
+                <w:noProof/>
+              </w:rPr>
+              <w:t>Start the application when the user logs on</w:t>
+            </w:r>
+            <w:r>
+              <w:rPr>
+                <w:noProof/>
+                <w:webHidden/>
+              </w:rPr>
+              <w:tab/>
+            </w:r>
+            <w:r>
+              <w:rPr>
+                <w:noProof/>
+                <w:webHidden/>
+              </w:rPr>
+              <w:fldChar w:fldCharType="begin"/>
+            </w:r>
+            <w:r>
+              <w:rPr>
+                <w:noProof/>
+                <w:webHidden/>
+              </w:rPr>
+              <w:instrText xml:space="preserve"> PAGEREF _Toc208305620 \h </w:instrText>
+            </w:r>
+            <w:r>
+              <w:rPr>
+                <w:noProof/>
+                <w:webHidden/>
+              </w:rPr>
+            </w:r>
+            <w:r>
+              <w:rPr>
+                <w:noProof/>
+                <w:webHidden/>
+              </w:rPr>
+              <w:fldChar w:fldCharType="separate"/>
+            </w:r>
+            <w:r>
+              <w:rPr>
+                <w:noProof/>
+                <w:webHidden/>
+              </w:rPr>
+              <w:t>24</w:t>
+            </w:r>
+            <w:r>
+              <w:rPr>
+                <w:noProof/>
+                <w:webHidden/>
+              </w:rPr>
+              <w:fldChar w:fldCharType="end"/>
+            </w:r>
+          </w:hyperlink>
+        </w:p>
+        <w:p>
+          <w:pPr>
+            <w:pStyle w:val="TOC3"/>
+            <w:tabs>
+              <w:tab w:val="left" w:pos="880"/>
+              <w:tab w:val="right" w:leader="dot" w:pos="9016"/>
+            </w:tabs>
+            <w:rPr>
+              <w:rFonts w:eastAsiaTheme="minorEastAsia"/>
+              <w:noProof/>
+              <w:kern w:val="2"/>
+              <w:sz w:val="24"/>
+              <w:szCs w:val="24"/>
+              <w:lang w:val="fr-FR" w:eastAsia="fr-FR"/>
+              <w14:ligatures w14:val="standardContextual"/>
+            </w:rPr>
+          </w:pPr>
+          <w:hyperlink w:anchor="_Toc208305621" w:history="1">
+            <w:r>
+              <w:rPr>
+                <w:rStyle w:val="Hyperlink"/>
+                <w:noProof/>
+              </w:rPr>
+              <w:t>2.</w:t>
+            </w:r>
+            <w:r>
+              <w:rPr>
+                <w:rFonts w:eastAsiaTheme="minorEastAsia"/>
+                <w:noProof/>
+                <w:kern w:val="2"/>
+                <w:sz w:val="24"/>
+                <w:szCs w:val="24"/>
+                <w:lang w:val="fr-FR" w:eastAsia="fr-FR"/>
+                <w14:ligatures w14:val="standardContextual"/>
+              </w:rPr>
+              <w:tab/>
+            </w:r>
+            <w:r>
+              <w:rPr>
+                <w:rStyle w:val="Hyperlink"/>
+                <w:noProof/>
+              </w:rPr>
+              <w:t>Start the application when the system is loaded</w:t>
+            </w:r>
+            <w:r>
+              <w:rPr>
+                <w:noProof/>
+                <w:webHidden/>
+              </w:rPr>
+              <w:tab/>
+            </w:r>
+            <w:r>
+              <w:rPr>
+                <w:noProof/>
+                <w:webHidden/>
+              </w:rPr>
+              <w:fldChar w:fldCharType="begin"/>
+            </w:r>
+            <w:r>
+              <w:rPr>
+                <w:noProof/>
+                <w:webHidden/>
+              </w:rPr>
+              <w:instrText xml:space="preserve"> PAGEREF _Toc208305621 \h </w:instrText>
+            </w:r>
+            <w:r>
+              <w:rPr>
+                <w:noProof/>
+                <w:webHidden/>
+              </w:rPr>
+            </w:r>
+            <w:r>
+              <w:rPr>
+                <w:noProof/>
+                <w:webHidden/>
+              </w:rPr>
+              <w:fldChar w:fldCharType="separate"/>
+            </w:r>
+            <w:r>
+              <w:rPr>
+                <w:noProof/>
+                <w:webHidden/>
+              </w:rPr>
+              <w:t>2</w:t>
+            </w:r>
+            <w:r>
+              <w:rPr>
+                <w:noProof/>
+                <w:webHidden/>
+              </w:rPr>
+              <w:t>9</w:t>
+            </w:r>
+            <w:r>
+              <w:rPr>
+                <w:noProof/>
+                <w:webHidden/>
+              </w:rPr>
+              <w:fldChar w:fldCharType="end"/>
+            </w:r>
+          </w:hyperlink>
+        </w:p>
+        <w:p>
+          <w:pPr>
+            <w:pStyle w:val="TOC3"/>
+            <w:tabs>
+              <w:tab w:val="left" w:pos="880"/>
+              <w:tab w:val="right" w:leader="dot" w:pos="9016"/>
+            </w:tabs>
+            <w:rPr>
+              <w:rFonts w:eastAsiaTheme="minorEastAsia"/>
+              <w:noProof/>
+              <w:kern w:val="2"/>
+              <w:sz w:val="24"/>
+              <w:szCs w:val="24"/>
+              <w:lang w:val="fr-FR" w:eastAsia="fr-FR"/>
+              <w14:ligatures w14:val="standardContextual"/>
+            </w:rPr>
+          </w:pPr>
+          <w:hyperlink w:anchor="_Toc208305622" w:history="1">
+            <w:r>
+              <w:rPr>
+                <w:rStyle w:val="Hyperlink"/>
+                <w:noProof/>
+              </w:rPr>
+              <w:t>3.</w:t>
+            </w:r>
+            <w:r>
+              <w:rPr>
+                <w:rFonts w:eastAsiaTheme="minorEastAsia"/>
+                <w:noProof/>
+                <w:kern w:val="2"/>
+                <w:sz w:val="24"/>
+                <w:szCs w:val="24"/>
+                <w:lang w:val="fr-FR" w:eastAsia="fr-FR"/>
+                <w14:ligatures w14:val="standardContextual"/>
+              </w:rPr>
+              <w:tab/>
+            </w:r>
+            <w:r>
+              <w:rPr>
+                <w:rStyle w:val="Hyperlink"/>
+                <w:noProof/>
+              </w:rPr>
+              <w:t>Manage the FXP20 Startup parameters</w:t>
+            </w:r>
+            <w:r>
+              <w:rPr>
+                <w:noProof/>
+                <w:webHidden/>
+              </w:rPr>
+              <w:tab/>
+            </w:r>
+            <w:r>
+              <w:rPr>
+                <w:noProof/>
+                <w:webHidden/>
+              </w:rPr>
+              <w:fldChar w:fldCharType="begin"/>
+            </w:r>
+            <w:r>
+              <w:rPr>
+                <w:noProof/>
+                <w:webHidden/>
+              </w:rPr>
+              <w:instrText xml:space="preserve"> PAGEREF _Toc208305622 \h </w:instrText>
+            </w:r>
+            <w:r>
+              <w:rPr>
+                <w:noProof/>
+                <w:webHidden/>
+              </w:rPr>
+            </w:r>
+            <w:r>
+              <w:rPr>
+                <w:noProof/>
+                <w:webHidden/>
+              </w:rPr>
+              <w:fldChar w:fldCharType="separate"/>
+            </w:r>
+            <w:r>
+              <w:rPr>
+                <w:noProof/>
+                <w:webHidden/>
+              </w:rPr>
+              <w:t>32</w:t>
             </w:r>
             <w:r>
               <w:rPr>
@@ -3147,7 +3517,7 @@
               <w14:ligatures w14:val="standardContextual"/>
             </w:rPr>
           </w:pPr>
-          <w:hyperlink w:anchor="_Toc202951650" w:history="1">
+          <w:hyperlink w:anchor="_Toc208305623" w:history="1">
             <w:r>
               <w:rPr>
                 <w:rStyle w:val="Hyperlink"/>
@@ -3172,7 +3542,7 @@
                 <w:rStyle w:val="Hyperlink"/>
                 <w:noProof/>
               </w:rPr>
-              <w:t>Transmit Power Index</w:t>
+              <w:t>ASCII Printable Characters</w:t>
             </w:r>
             <w:r>
               <w:rPr>
@@ -3193,7 +3563,7 @@
                 <w:noProof/>
                 <w:webHidden/>
               </w:rPr>
-              <w:instrText xml:space="preserve"> PAGEREF _Toc202951650 \h </w:instrText>
+              <w:instrText xml:space="preserve"> PAGEREF _Toc208305623 \h </w:instrText>
             </w:r>
             <w:r>
               <w:rPr>
@@ -3213,7 +3583,7 @@
                 <w:noProof/>
                 <w:webHidden/>
               </w:rPr>
-              <w:t>26</w:t>
+              <w:t>33</w:t>
             </w:r>
             <w:r>
               <w:rPr>
@@ -3241,7 +3611,7 @@
               <w14:ligatures w14:val="standardContextual"/>
             </w:rPr>
           </w:pPr>
-          <w:hyperlink w:anchor="_Toc202951651" w:history="1">
+          <w:hyperlink w:anchor="_Toc208305624" w:history="1">
             <w:r>
               <w:rPr>
                 <w:rStyle w:val="Hyperlink"/>
@@ -3266,6 +3636,100 @@
                 <w:rStyle w:val="Hyperlink"/>
                 <w:noProof/>
               </w:rPr>
+              <w:t>Transmit Power Index</w:t>
+            </w:r>
+            <w:r>
+              <w:rPr>
+                <w:noProof/>
+                <w:webHidden/>
+              </w:rPr>
+              <w:tab/>
+            </w:r>
+            <w:r>
+              <w:rPr>
+                <w:noProof/>
+                <w:webHidden/>
+              </w:rPr>
+              <w:fldChar w:fldCharType="begin"/>
+            </w:r>
+            <w:r>
+              <w:rPr>
+                <w:noProof/>
+                <w:webHidden/>
+              </w:rPr>
+              <w:instrText xml:space="preserve"> PAGEREF _Toc208305624 \h </w:instrText>
+            </w:r>
+            <w:r>
+              <w:rPr>
+                <w:noProof/>
+                <w:webHidden/>
+              </w:rPr>
+            </w:r>
+            <w:r>
+              <w:rPr>
+                <w:noProof/>
+                <w:webHidden/>
+              </w:rPr>
+              <w:fldChar w:fldCharType="separate"/>
+            </w:r>
+            <w:r>
+              <w:rPr>
+                <w:noProof/>
+                <w:webHidden/>
+              </w:rPr>
+              <w:t>35</w:t>
+            </w:r>
+            <w:r>
+              <w:rPr>
+                <w:noProof/>
+                <w:webHidden/>
+              </w:rPr>
+              <w:fldChar w:fldCharType="end"/>
+            </w:r>
+          </w:hyperlink>
+        </w:p>
+        <w:p>
+          <w:pPr>
+            <w:pStyle w:val="TOC2"/>
+            <w:tabs>
+              <w:tab w:val="left" w:pos="660"/>
+              <w:tab w:val="right" w:leader="dot" w:pos="9016"/>
+            </w:tabs>
+            <w:rPr>
+              <w:rFonts w:eastAsiaTheme="minorEastAsia"/>
+              <w:noProof/>
+              <w:kern w:val="2"/>
+              <w:sz w:val="24"/>
+              <w:szCs w:val="24"/>
+              <w:lang w:val="fr-FR" w:eastAsia="fr-FR"/>
+              <w14:ligatures w14:val="standardContextual"/>
+            </w:rPr>
+          </w:pPr>
+          <w:hyperlink w:anchor="_Toc208305625" w:history="1">
+            <w:r>
+              <w:rPr>
+                <w:rStyle w:val="Hyperlink"/>
+                <w:noProof/>
+              </w:rPr>
+              <w:t>4.</w:t>
+            </w:r>
+            <w:r>
+              <w:rPr>
+                <w:rFonts w:eastAsiaTheme="minorEastAsia"/>
+                <w:noProof/>
+                <w:kern w:val="2"/>
+                <w:sz w:val="24"/>
+                <w:szCs w:val="24"/>
+                <w:lang w:val="fr-FR" w:eastAsia="fr-FR"/>
+                <w14:ligatures w14:val="standardContextual"/>
+              </w:rPr>
+              <w:tab/>
+            </w:r>
+            <w:r>
+              <w:rPr>
+                <w:rStyle w:val="Hyperlink"/>
+                <w:noProof/>
+              </w:rPr>
               <w:t>Mosquitto MQTT setup and sample files</w:t>
             </w:r>
             <w:r>
@@ -3287,7 +3751,7 @@
                 <w:noProof/>
                 <w:webHidden/>
               </w:rPr>
-              <w:instrText xml:space="preserve"> PAGEREF _Toc202951651 \h </w:instrText>
+              <w:instrText xml:space="preserve"> PAGEREF _Toc208305625 \h </w:instrText>
             </w:r>
             <w:r>
               <w:rPr>
@@ -3307,7 +3771,7 @@
                 <w:noProof/>
                 <w:webHidden/>
               </w:rPr>
-              <w:t>30</w:t>
+              <w:t>39</w:t>
             </w:r>
             <w:r>
               <w:rPr>
@@ -3360,7 +3824,7 @@
       <w:pPr>
         <w:pStyle w:val="Heading1"/>
       </w:pPr>
-      <w:bookmarkStart w:id="0" w:name="_Toc202951629"/>
+      <w:bookmarkStart w:id="0" w:name="_Toc208305599"/>
       <w:r>
         <w:lastRenderedPageBreak/>
         <w:t>EULA</w:t>
@@ -3448,7 +3912,7 @@
           <v:shape id="_x0000_i1025" type="#_x0000_t75" style="width:77.25pt;height:49.5pt" o:ole="">
             <v:imagedata r:id="rId7" o:title=""/>
           </v:shape>
-          <o:OLEObject Type="Embed" ProgID="Package" ShapeID="_x0000_i1025" DrawAspect="Icon" ObjectID="_1818841879" r:id="rId8"/>
+          <o:OLEObject Type="Embed" ProgID="Package" ShapeID="_x0000_i1025" DrawAspect="Icon" ObjectID="_1818918412" r:id="rId8"/>
         </w:object>
       </w:r>
     </w:p>
@@ -3476,7 +3940,7 @@
       <w:pPr>
         <w:pStyle w:val="Heading1"/>
       </w:pPr>
-      <w:bookmarkStart w:id="1" w:name="_Toc202951630"/>
+      <w:bookmarkStart w:id="1" w:name="_Toc208305600"/>
       <w:r>
         <w:t>Overview</w:t>
       </w:r>
@@ -3638,7 +4102,7 @@
       <w:pPr>
         <w:pStyle w:val="Heading2"/>
       </w:pPr>
-      <w:bookmarkStart w:id="2" w:name="_Toc202951631"/>
+      <w:bookmarkStart w:id="2" w:name="_Toc208305601"/>
       <w:r>
         <w:lastRenderedPageBreak/>
         <w:t>Availability</w:t>
@@ -3667,7 +4131,7 @@
       <w:pPr>
         <w:pStyle w:val="Heading2"/>
       </w:pPr>
-      <w:bookmarkStart w:id="3" w:name="_Toc202951632"/>
+      <w:bookmarkStart w:id="3" w:name="_Toc208305602"/>
       <w:r>
         <w:t>Architecture</w:t>
       </w:r>
@@ -5804,7 +6268,7 @@
       <w:pPr>
         <w:pStyle w:val="Heading2"/>
       </w:pPr>
-      <w:bookmarkStart w:id="4" w:name="_Toc202951633"/>
+      <w:bookmarkStart w:id="4" w:name="_Toc208305603"/>
       <w:r>
         <w:lastRenderedPageBreak/>
         <w:t>Pre-requisites</w:t>
@@ -5918,7 +6382,7 @@
       <w:pPr>
         <w:pStyle w:val="Heading2"/>
       </w:pPr>
-      <w:bookmarkStart w:id="5" w:name="_Toc202951634"/>
+      <w:bookmarkStart w:id="5" w:name="_Toc208305604"/>
       <w:r>
         <w:t>Installation</w:t>
       </w:r>
@@ -5988,7 +6452,7 @@
       <w:r>
         <w:br w:type="page"/>
       </w:r>
-      <w:bookmarkStart w:id="6" w:name="_Toc202951635"/>
+      <w:bookmarkStart w:id="6" w:name="_Toc208305605"/>
       <w:r>
         <w:lastRenderedPageBreak/>
         <w:t>Graphical User Interface</w:t>
@@ -7279,7 +7743,7 @@
       <w:r>
         <w:br w:type="page"/>
       </w:r>
-      <w:bookmarkStart w:id="7" w:name="_Toc202951636"/>
+      <w:bookmarkStart w:id="7" w:name="_Toc208305606"/>
       <w:r>
         <w:lastRenderedPageBreak/>
         <w:t>Setup</w:t>
@@ -7294,7 +7758,7 @@
           <w:numId w:val="5"/>
         </w:numPr>
       </w:pPr>
-      <w:bookmarkStart w:id="8" w:name="_Toc202951637"/>
+      <w:bookmarkStart w:id="8" w:name="_Toc208305607"/>
       <w:r>
         <w:t xml:space="preserve">Configuration </w:t>
       </w:r>
@@ -7346,7 +7810,7 @@
           <w:numId w:val="5"/>
         </w:numPr>
       </w:pPr>
-      <w:bookmarkStart w:id="9" w:name="_Toc202951638"/>
+      <w:bookmarkStart w:id="9" w:name="_Toc208305608"/>
       <w:r>
         <w:t>Connection configuration</w:t>
       </w:r>
@@ -7507,7 +7971,7 @@
         <w:pStyle w:val="Heading2"/>
       </w:pPr>
       <w:bookmarkStart w:id="10" w:name="_URL_Format"/>
-      <w:bookmarkStart w:id="11" w:name="_Toc202951639"/>
+      <w:bookmarkStart w:id="11" w:name="_Toc208305609"/>
       <w:bookmarkEnd w:id="10"/>
       <w:r>
         <w:t>Send protocol</w:t>
@@ -7592,7 +8056,7 @@
       <w:pPr>
         <w:pStyle w:val="Heading3"/>
       </w:pPr>
-      <w:bookmarkStart w:id="12" w:name="_Toc202951640"/>
+      <w:bookmarkStart w:id="12" w:name="_Toc208305610"/>
       <w:r>
         <w:t>KeyInjection</w:t>
       </w:r>
@@ -7636,7 +8100,7 @@
       <w:pPr>
         <w:pStyle w:val="Heading3"/>
       </w:pPr>
-      <w:bookmarkStart w:id="13" w:name="_Toc202951641"/>
+      <w:bookmarkStart w:id="13" w:name="_Toc208305611"/>
       <w:r>
         <w:t>CLIPBOARDPASTE</w:t>
       </w:r>
@@ -7717,7 +8181,7 @@
       <w:pPr>
         <w:pStyle w:val="Heading3"/>
       </w:pPr>
-      <w:bookmarkStart w:id="14" w:name="_Toc202951642"/>
+      <w:bookmarkStart w:id="14" w:name="_Toc208305612"/>
       <w:r>
         <w:lastRenderedPageBreak/>
         <w:t>Target Window</w:t>
@@ -7926,7 +8390,7 @@
           <w:szCs w:val="26"/>
         </w:rPr>
       </w:pPr>
-      <w:bookmarkStart w:id="15" w:name="_Toc202951643"/>
+      <w:bookmarkStart w:id="15" w:name="_Toc208305613"/>
       <w:r>
         <w:lastRenderedPageBreak/>
         <w:t>MQTT</w:t>
@@ -8108,7 +8572,7 @@
       <w:pPr>
         <w:pStyle w:val="Heading2"/>
       </w:pPr>
-      <w:bookmarkStart w:id="16" w:name="_Toc202951644"/>
+      <w:bookmarkStart w:id="16" w:name="_Toc208305614"/>
       <w:r>
         <w:lastRenderedPageBreak/>
         <w:t>MQTT messaging.</w:t>
@@ -8124,7 +8588,7 @@
           <w:numId w:val="7"/>
         </w:numPr>
       </w:pPr>
-      <w:bookmarkStart w:id="17" w:name="_Toc202951645"/>
+      <w:bookmarkStart w:id="17" w:name="_Toc208305615"/>
       <w:r>
         <w:t xml:space="preserve">Receiving </w:t>
       </w:r>
@@ -8156,7 +8620,7 @@
       <w:pPr>
         <w:pStyle w:val="Heading3"/>
       </w:pPr>
-      <w:bookmarkStart w:id="18" w:name="_Toc202951646"/>
+      <w:bookmarkStart w:id="18" w:name="_Toc208305616"/>
       <w:r>
         <w:t>Controlling the FXP20</w:t>
       </w:r>
@@ -8278,7 +8742,7 @@
       <w:pPr>
         <w:pStyle w:val="Heading1"/>
       </w:pPr>
-      <w:bookmarkStart w:id="19" w:name="_Toc202951647"/>
+      <w:bookmarkStart w:id="19" w:name="_Toc208305617"/>
       <w:r>
         <w:lastRenderedPageBreak/>
         <w:t>Config.xml file</w:t>
@@ -11102,7 +11566,7 @@
           <w:p>
             <w:pPr>
               <w:rPr>
-                <w:lang w:val="fr-FR"/>
+                <w:lang w:val="en-US"/>
               </w:rPr>
             </w:pPr>
           </w:p>
@@ -11268,7 +11732,7 @@
       <w:pPr>
         <w:pStyle w:val="Heading1"/>
       </w:pPr>
-      <w:bookmarkStart w:id="20" w:name="_Toc202951648"/>
+      <w:bookmarkStart w:id="20" w:name="_Toc208305618"/>
       <w:r>
         <w:t>Appendix</w:t>
       </w:r>
@@ -11282,11 +11746,1096 @@
           <w:numId w:val="16"/>
         </w:numPr>
       </w:pPr>
-      <w:bookmarkStart w:id="21" w:name="_Toc202951649"/>
+      <w:bookmarkStart w:id="21" w:name="_Toc208305619"/>
+      <w:r>
+        <w:t>Auto-Start application</w:t>
+      </w:r>
+      <w:bookmarkEnd w:id="21"/>
+    </w:p>
+    <w:p>
+      <w:r>
+        <w:t>You can make the application start when the user logs on or when the system starts, connect and start reading automatically.</w:t>
+      </w:r>
+    </w:p>
+    <w:p>
+      <w:pPr>
+        <w:pStyle w:val="Heading3"/>
+        <w:numPr>
+          <w:ilvl w:val="0"/>
+          <w:numId w:val="24"/>
+        </w:numPr>
+      </w:pPr>
+      <w:bookmarkStart w:id="22" w:name="_Toc208305620"/>
+      <w:r>
+        <w:t>Start the application when the user logs on</w:t>
+      </w:r>
+      <w:bookmarkEnd w:id="22"/>
+    </w:p>
+    <w:p>
+      <w:r>
+        <w:t xml:space="preserve">Hit Windows + R and type the following: </w:t>
+      </w:r>
+    </w:p>
+    <w:p>
+      <w:r>
+        <w:t>shell:startup</w:t>
+      </w:r>
+    </w:p>
+    <w:p>
+      <w:r>
+        <w:rPr>
+          <w:noProof/>
+        </w:rPr>
+        <w:drawing>
+          <wp:inline distT="0" distB="0" distL="0" distR="0" wp14:anchorId="0609CD39" wp14:editId="15EE581F">
+            <wp:extent cx="3801005" cy="1962424"/>
+            <wp:effectExtent l="0" t="0" r="0" b="0"/>
+            <wp:docPr id="2038406071" name="Picture 1" descr="A screenshot of a computer error&#10;&#10;AI-generated content may be incorrect."/>
+            <wp:cNvGraphicFramePr>
+              <a:graphicFrameLocks xmlns:a="http://schemas.openxmlformats.org/drawingml/2006/main" noChangeAspect="1"/>
+            </wp:cNvGraphicFramePr>
+            <a:graphic xmlns:a="http://schemas.openxmlformats.org/drawingml/2006/main">
+              <a:graphicData uri="http://schemas.openxmlformats.org/drawingml/2006/picture">
+                <pic:pic xmlns:pic="http://schemas.openxmlformats.org/drawingml/2006/picture">
+                  <pic:nvPicPr>
+                    <pic:cNvPr id="2038406071" name="Picture 1" descr="A screenshot of a computer error&#10;&#10;AI-generated content may be incorrect."/>
+                    <pic:cNvPicPr/>
+                  </pic:nvPicPr>
+                  <pic:blipFill>
+                    <a:blip r:embed="rId18"/>
+                    <a:stretch>
+                      <a:fillRect/>
+                    </a:stretch>
+                  </pic:blipFill>
+                  <pic:spPr>
+                    <a:xfrm>
+                      <a:off x="0" y="0"/>
+                      <a:ext cx="3801005" cy="1962424"/>
+                    </a:xfrm>
+                    <a:prstGeom prst="rect">
+                      <a:avLst/>
+                    </a:prstGeom>
+                  </pic:spPr>
+                </pic:pic>
+              </a:graphicData>
+            </a:graphic>
+          </wp:inline>
+        </w:drawing>
+      </w:r>
+    </w:p>
+    <w:p>
+      <w:r>
+        <w:t>This will open your startup menu folder:</w:t>
+      </w:r>
+    </w:p>
+    <w:p>
+      <w:r>
+        <w:rPr>
+          <w:noProof/>
+        </w:rPr>
+        <w:lastRenderedPageBreak/>
+        <w:drawing>
+          <wp:inline distT="0" distB="0" distL="0" distR="0" wp14:anchorId="6E63DA7A" wp14:editId="1CA984C4">
+            <wp:extent cx="5731510" cy="3466465"/>
+            <wp:effectExtent l="0" t="0" r="2540" b="635"/>
+            <wp:docPr id="340363701" name="Picture 1" descr="A screenshot of a computer&#10;&#10;AI-generated content may be incorrect."/>
+            <wp:cNvGraphicFramePr>
+              <a:graphicFrameLocks xmlns:a="http://schemas.openxmlformats.org/drawingml/2006/main" noChangeAspect="1"/>
+            </wp:cNvGraphicFramePr>
+            <a:graphic xmlns:a="http://schemas.openxmlformats.org/drawingml/2006/main">
+              <a:graphicData uri="http://schemas.openxmlformats.org/drawingml/2006/picture">
+                <pic:pic xmlns:pic="http://schemas.openxmlformats.org/drawingml/2006/picture">
+                  <pic:nvPicPr>
+                    <pic:cNvPr id="340363701" name="Picture 1" descr="A screenshot of a computer&#10;&#10;AI-generated content may be incorrect."/>
+                    <pic:cNvPicPr/>
+                  </pic:nvPicPr>
+                  <pic:blipFill>
+                    <a:blip r:embed="rId19"/>
+                    <a:stretch>
+                      <a:fillRect/>
+                    </a:stretch>
+                  </pic:blipFill>
+                  <pic:spPr>
+                    <a:xfrm>
+                      <a:off x="0" y="0"/>
+                      <a:ext cx="5751517" cy="3478565"/>
+                    </a:xfrm>
+                    <a:prstGeom prst="rect">
+                      <a:avLst/>
+                    </a:prstGeom>
+                  </pic:spPr>
+                </pic:pic>
+              </a:graphicData>
+            </a:graphic>
+          </wp:inline>
+        </w:drawing>
+      </w:r>
+    </w:p>
+    <w:p>
+      <w:r>
+        <w:t>Simply add a shortcut to FXP20KeyInjector in this folder to make it run automatically when the user log on.</w:t>
+      </w:r>
+    </w:p>
+    <w:p>
+      <w:r>
+        <w:rPr>
+          <w:noProof/>
+        </w:rPr>
+        <w:drawing>
+          <wp:inline distT="0" distB="0" distL="0" distR="0" wp14:anchorId="4ED869DC" wp14:editId="62F2D56D">
+            <wp:extent cx="5731510" cy="3466465"/>
+            <wp:effectExtent l="0" t="0" r="2540" b="635"/>
+            <wp:docPr id="991263909" name="Picture 1" descr="A screenshot of a computer&#10;&#10;AI-generated content may be incorrect."/>
+            <wp:cNvGraphicFramePr>
+              <a:graphicFrameLocks xmlns:a="http://schemas.openxmlformats.org/drawingml/2006/main" noChangeAspect="1"/>
+            </wp:cNvGraphicFramePr>
+            <a:graphic xmlns:a="http://schemas.openxmlformats.org/drawingml/2006/main">
+              <a:graphicData uri="http://schemas.openxmlformats.org/drawingml/2006/picture">
+                <pic:pic xmlns:pic="http://schemas.openxmlformats.org/drawingml/2006/picture">
+                  <pic:nvPicPr>
+                    <pic:cNvPr id="991263909" name="Picture 1" descr="A screenshot of a computer&#10;&#10;AI-generated content may be incorrect."/>
+                    <pic:cNvPicPr/>
+                  </pic:nvPicPr>
+                  <pic:blipFill>
+                    <a:blip r:embed="rId20"/>
+                    <a:stretch>
+                      <a:fillRect/>
+                    </a:stretch>
+                  </pic:blipFill>
+                  <pic:spPr>
+                    <a:xfrm>
+                      <a:off x="0" y="0"/>
+                      <a:ext cx="5731510" cy="3466465"/>
+                    </a:xfrm>
+                    <a:prstGeom prst="rect">
+                      <a:avLst/>
+                    </a:prstGeom>
+                  </pic:spPr>
+                </pic:pic>
+              </a:graphicData>
+            </a:graphic>
+          </wp:inline>
+        </w:drawing>
+      </w:r>
+    </w:p>
+    <w:p/>
+    <w:p>
+      <w:r>
+        <w:br w:type="page"/>
+      </w:r>
+    </w:p>
+    <w:p>
+      <w:r>
+        <w:lastRenderedPageBreak/>
+        <w:t>If you use this method you may want to reduce the startup delay of windows.</w:t>
+      </w:r>
+    </w:p>
+    <w:p>
+      <w:r>
+        <w:t>Hit Windows + R, and start the registry editor.</w:t>
+      </w:r>
+    </w:p>
+    <w:p>
+      <w:r>
+        <w:rPr>
+          <w:noProof/>
+        </w:rPr>
+        <w:drawing>
+          <wp:inline distT="0" distB="0" distL="0" distR="0" wp14:anchorId="64373646" wp14:editId="28176E32">
+            <wp:extent cx="3801005" cy="1962424"/>
+            <wp:effectExtent l="0" t="0" r="0" b="0"/>
+            <wp:docPr id="1515757542" name="Picture 1" descr="A screenshot of a computer error&#10;&#10;AI-generated content may be incorrect."/>
+            <wp:cNvGraphicFramePr>
+              <a:graphicFrameLocks xmlns:a="http://schemas.openxmlformats.org/drawingml/2006/main" noChangeAspect="1"/>
+            </wp:cNvGraphicFramePr>
+            <a:graphic xmlns:a="http://schemas.openxmlformats.org/drawingml/2006/main">
+              <a:graphicData uri="http://schemas.openxmlformats.org/drawingml/2006/picture">
+                <pic:pic xmlns:pic="http://schemas.openxmlformats.org/drawingml/2006/picture">
+                  <pic:nvPicPr>
+                    <pic:cNvPr id="1515757542" name="Picture 1" descr="A screenshot of a computer error&#10;&#10;AI-generated content may be incorrect."/>
+                    <pic:cNvPicPr/>
+                  </pic:nvPicPr>
+                  <pic:blipFill>
+                    <a:blip r:embed="rId21"/>
+                    <a:stretch>
+                      <a:fillRect/>
+                    </a:stretch>
+                  </pic:blipFill>
+                  <pic:spPr>
+                    <a:xfrm>
+                      <a:off x="0" y="0"/>
+                      <a:ext cx="3801005" cy="1962424"/>
+                    </a:xfrm>
+                    <a:prstGeom prst="rect">
+                      <a:avLst/>
+                    </a:prstGeom>
+                  </pic:spPr>
+                </pic:pic>
+              </a:graphicData>
+            </a:graphic>
+          </wp:inline>
+        </w:drawing>
+      </w:r>
+    </w:p>
+    <w:p>
+      <w:r>
+        <w:t>Copy/Paste this path into the textbox below the File/Edit/View… menu:</w:t>
+      </w:r>
+    </w:p>
+    <w:p>
+      <w:pPr>
+        <w:rPr>
+          <w:lang w:val="en-US"/>
+        </w:rPr>
+      </w:pPr>
+      <w:r>
+        <w:rPr>
+          <w:lang w:val="en-US"/>
+        </w:rPr>
+        <w:t>HKEY_CURRENT_USER\SOFTWARE\Microsoft\Windows\CurrentVersion\Explorer\</w:t>
+      </w:r>
+    </w:p>
+    <w:p>
+      <w:pPr>
+        <w:rPr>
+          <w:lang w:val="en-US"/>
+        </w:rPr>
+      </w:pPr>
+      <w:r>
+        <w:rPr>
+          <w:noProof/>
+          <w:lang w:val="en-US"/>
+        </w:rPr>
+        <w:drawing>
+          <wp:inline distT="0" distB="0" distL="0" distR="0" wp14:anchorId="31E9BF3F" wp14:editId="5CAF67E5">
+            <wp:extent cx="5731510" cy="3690620"/>
+            <wp:effectExtent l="0" t="0" r="2540" b="5080"/>
+            <wp:docPr id="1468946486" name="Picture 1" descr="A screenshot of a computer&#10;&#10;AI-generated content may be incorrect."/>
+            <wp:cNvGraphicFramePr>
+              <a:graphicFrameLocks xmlns:a="http://schemas.openxmlformats.org/drawingml/2006/main" noChangeAspect="1"/>
+            </wp:cNvGraphicFramePr>
+            <a:graphic xmlns:a="http://schemas.openxmlformats.org/drawingml/2006/main">
+              <a:graphicData uri="http://schemas.openxmlformats.org/drawingml/2006/picture">
+                <pic:pic xmlns:pic="http://schemas.openxmlformats.org/drawingml/2006/picture">
+                  <pic:nvPicPr>
+                    <pic:cNvPr id="1468946486" name="Picture 1" descr="A screenshot of a computer&#10;&#10;AI-generated content may be incorrect."/>
+                    <pic:cNvPicPr/>
+                  </pic:nvPicPr>
+                  <pic:blipFill>
+                    <a:blip r:embed="rId22"/>
+                    <a:stretch>
+                      <a:fillRect/>
+                    </a:stretch>
+                  </pic:blipFill>
+                  <pic:spPr>
+                    <a:xfrm>
+                      <a:off x="0" y="0"/>
+                      <a:ext cx="5731510" cy="3690620"/>
+                    </a:xfrm>
+                    <a:prstGeom prst="rect">
+                      <a:avLst/>
+                    </a:prstGeom>
+                  </pic:spPr>
+                </pic:pic>
+              </a:graphicData>
+            </a:graphic>
+          </wp:inline>
+        </w:drawing>
+      </w:r>
+    </w:p>
+    <w:p>
+      <w:r>
+        <w:br w:type="page"/>
+      </w:r>
+    </w:p>
+    <w:p>
+      <w:r>
+        <w:lastRenderedPageBreak/>
+        <w:t>If there is no Serialize Key, create it.</w:t>
+      </w:r>
+    </w:p>
+    <w:p>
+      <w:r>
+        <w:t>Right click on the list and select key in the popup menu:</w:t>
+      </w:r>
+    </w:p>
+    <w:p>
+      <w:r>
+        <w:rPr>
+          <w:noProof/>
+        </w:rPr>
+        <w:drawing>
+          <wp:inline distT="0" distB="0" distL="0" distR="0" wp14:anchorId="35486F31" wp14:editId="017A5F93">
+            <wp:extent cx="5731510" cy="3690620"/>
+            <wp:effectExtent l="0" t="0" r="2540" b="5080"/>
+            <wp:docPr id="801931153" name="Picture 1" descr="A screenshot of a computer&#10;&#10;AI-generated content may be incorrect."/>
+            <wp:cNvGraphicFramePr>
+              <a:graphicFrameLocks xmlns:a="http://schemas.openxmlformats.org/drawingml/2006/main" noChangeAspect="1"/>
+            </wp:cNvGraphicFramePr>
+            <a:graphic xmlns:a="http://schemas.openxmlformats.org/drawingml/2006/main">
+              <a:graphicData uri="http://schemas.openxmlformats.org/drawingml/2006/picture">
+                <pic:pic xmlns:pic="http://schemas.openxmlformats.org/drawingml/2006/picture">
+                  <pic:nvPicPr>
+                    <pic:cNvPr id="801931153" name="Picture 1" descr="A screenshot of a computer&#10;&#10;AI-generated content may be incorrect."/>
+                    <pic:cNvPicPr/>
+                  </pic:nvPicPr>
+                  <pic:blipFill>
+                    <a:blip r:embed="rId23"/>
+                    <a:stretch>
+                      <a:fillRect/>
+                    </a:stretch>
+                  </pic:blipFill>
+                  <pic:spPr>
+                    <a:xfrm>
+                      <a:off x="0" y="0"/>
+                      <a:ext cx="5731510" cy="3690620"/>
+                    </a:xfrm>
+                    <a:prstGeom prst="rect">
+                      <a:avLst/>
+                    </a:prstGeom>
+                  </pic:spPr>
+                </pic:pic>
+              </a:graphicData>
+            </a:graphic>
+          </wp:inline>
+        </w:drawing>
+      </w:r>
+    </w:p>
+    <w:p>
+      <w:r>
+        <w:t>Name the key: Serialize</w:t>
+      </w:r>
+    </w:p>
+    <w:p/>
+    <w:p>
+      <w:r>
+        <w:rPr>
+          <w:noProof/>
+        </w:rPr>
+        <w:drawing>
+          <wp:inline distT="0" distB="0" distL="0" distR="0" wp14:anchorId="79DD1660" wp14:editId="5E8C3C38">
+            <wp:extent cx="3867150" cy="2876550"/>
+            <wp:effectExtent l="0" t="0" r="0" b="0"/>
+            <wp:docPr id="1641980914" name="Picture 1" descr="A screenshot of a computer&#10;&#10;AI-generated content may be incorrect."/>
+            <wp:cNvGraphicFramePr>
+              <a:graphicFrameLocks xmlns:a="http://schemas.openxmlformats.org/drawingml/2006/main" noChangeAspect="1"/>
+            </wp:cNvGraphicFramePr>
+            <a:graphic xmlns:a="http://schemas.openxmlformats.org/drawingml/2006/main">
+              <a:graphicData uri="http://schemas.openxmlformats.org/drawingml/2006/picture">
+                <pic:pic xmlns:pic="http://schemas.openxmlformats.org/drawingml/2006/picture">
+                  <pic:nvPicPr>
+                    <pic:cNvPr id="1641980914" name="Picture 1" descr="A screenshot of a computer&#10;&#10;AI-generated content may be incorrect."/>
+                    <pic:cNvPicPr/>
+                  </pic:nvPicPr>
+                  <pic:blipFill rotWithShape="1">
+                    <a:blip r:embed="rId24"/>
+                    <a:srcRect r="32528" b="22058"/>
+                    <a:stretch>
+                      <a:fillRect/>
+                    </a:stretch>
+                  </pic:blipFill>
+                  <pic:spPr bwMode="auto">
+                    <a:xfrm>
+                      <a:off x="0" y="0"/>
+                      <a:ext cx="3867150" cy="2876550"/>
+                    </a:xfrm>
+                    <a:prstGeom prst="rect">
+                      <a:avLst/>
+                    </a:prstGeom>
+                    <a:ln>
+                      <a:noFill/>
+                    </a:ln>
+                    <a:extLst>
+                      <a:ext uri="{53640926-AAD7-44D8-BBD7-CCE9431645EC}">
+                        <a14:shadowObscured xmlns:a14="http://schemas.microsoft.com/office/drawing/2010/main"/>
+                      </a:ext>
+                    </a:extLst>
+                  </pic:spPr>
+                </pic:pic>
+              </a:graphicData>
+            </a:graphic>
+          </wp:inline>
+        </w:drawing>
+      </w:r>
+    </w:p>
+    <w:p>
+      <w:r>
+        <w:t>Create a new DWORD 32 bits value:</w:t>
+      </w:r>
+    </w:p>
+    <w:p>
+      <w:r>
+        <w:rPr>
+          <w:noProof/>
+        </w:rPr>
+        <w:lastRenderedPageBreak/>
+        <w:drawing>
+          <wp:inline distT="0" distB="0" distL="0" distR="0" wp14:anchorId="06FBEF21" wp14:editId="64BC4257">
+            <wp:extent cx="5731510" cy="3690620"/>
+            <wp:effectExtent l="0" t="0" r="2540" b="5080"/>
+            <wp:docPr id="1436508346" name="Picture 1" descr="A screenshot of a computer&#10;&#10;AI-generated content may be incorrect."/>
+            <wp:cNvGraphicFramePr>
+              <a:graphicFrameLocks xmlns:a="http://schemas.openxmlformats.org/drawingml/2006/main" noChangeAspect="1"/>
+            </wp:cNvGraphicFramePr>
+            <a:graphic xmlns:a="http://schemas.openxmlformats.org/drawingml/2006/main">
+              <a:graphicData uri="http://schemas.openxmlformats.org/drawingml/2006/picture">
+                <pic:pic xmlns:pic="http://schemas.openxmlformats.org/drawingml/2006/picture">
+                  <pic:nvPicPr>
+                    <pic:cNvPr id="1436508346" name="Picture 1" descr="A screenshot of a computer&#10;&#10;AI-generated content may be incorrect."/>
+                    <pic:cNvPicPr/>
+                  </pic:nvPicPr>
+                  <pic:blipFill>
+                    <a:blip r:embed="rId25"/>
+                    <a:stretch>
+                      <a:fillRect/>
+                    </a:stretch>
+                  </pic:blipFill>
+                  <pic:spPr>
+                    <a:xfrm>
+                      <a:off x="0" y="0"/>
+                      <a:ext cx="5731510" cy="3690620"/>
+                    </a:xfrm>
+                    <a:prstGeom prst="rect">
+                      <a:avLst/>
+                    </a:prstGeom>
+                  </pic:spPr>
+                </pic:pic>
+              </a:graphicData>
+            </a:graphic>
+          </wp:inline>
+        </w:drawing>
+      </w:r>
+    </w:p>
+    <w:p>
+      <w:r>
+        <w:t xml:space="preserve">Name it : </w:t>
+      </w:r>
+      <w:r>
+        <w:t>StartupDelayInMSec</w:t>
+      </w:r>
+    </w:p>
+    <w:p>
+      <w:r>
+        <w:rPr>
+          <w:noProof/>
+        </w:rPr>
+        <w:drawing>
+          <wp:inline distT="0" distB="0" distL="0" distR="0" wp14:anchorId="194140C5" wp14:editId="3B4889C7">
+            <wp:extent cx="5731510" cy="1800225"/>
+            <wp:effectExtent l="0" t="0" r="2540" b="9525"/>
+            <wp:docPr id="347026922" name="Picture 1" descr="A screenshot of a computer program&#10;&#10;AI-generated content may be incorrect."/>
+            <wp:cNvGraphicFramePr>
+              <a:graphicFrameLocks xmlns:a="http://schemas.openxmlformats.org/drawingml/2006/main" noChangeAspect="1"/>
+            </wp:cNvGraphicFramePr>
+            <a:graphic xmlns:a="http://schemas.openxmlformats.org/drawingml/2006/main">
+              <a:graphicData uri="http://schemas.openxmlformats.org/drawingml/2006/picture">
+                <pic:pic xmlns:pic="http://schemas.openxmlformats.org/drawingml/2006/picture">
+                  <pic:nvPicPr>
+                    <pic:cNvPr id="347026922" name="Picture 1" descr="A screenshot of a computer program&#10;&#10;AI-generated content may be incorrect."/>
+                    <pic:cNvPicPr/>
+                  </pic:nvPicPr>
+                  <pic:blipFill>
+                    <a:blip r:embed="rId26"/>
+                    <a:stretch>
+                      <a:fillRect/>
+                    </a:stretch>
+                  </pic:blipFill>
+                  <pic:spPr>
+                    <a:xfrm>
+                      <a:off x="0" y="0"/>
+                      <a:ext cx="5731510" cy="1800225"/>
+                    </a:xfrm>
+                    <a:prstGeom prst="rect">
+                      <a:avLst/>
+                    </a:prstGeom>
+                  </pic:spPr>
+                </pic:pic>
+              </a:graphicData>
+            </a:graphic>
+          </wp:inline>
+        </w:drawing>
+      </w:r>
+    </w:p>
+    <w:p>
+      <w:r>
+        <w:t>Double click on the newly created key and set its value to 0</w:t>
+      </w:r>
+    </w:p>
+    <w:p>
+      <w:r>
+        <w:rPr>
+          <w:noProof/>
+        </w:rPr>
+        <w:drawing>
+          <wp:inline distT="0" distB="0" distL="0" distR="0" wp14:anchorId="477D6706" wp14:editId="0832BA52">
+            <wp:extent cx="3153215" cy="1895740"/>
+            <wp:effectExtent l="0" t="0" r="0" b="9525"/>
+            <wp:docPr id="2013001773" name="Picture 1" descr="A screenshot of a computer&#10;&#10;AI-generated content may be incorrect."/>
+            <wp:cNvGraphicFramePr>
+              <a:graphicFrameLocks xmlns:a="http://schemas.openxmlformats.org/drawingml/2006/main" noChangeAspect="1"/>
+            </wp:cNvGraphicFramePr>
+            <a:graphic xmlns:a="http://schemas.openxmlformats.org/drawingml/2006/main">
+              <a:graphicData uri="http://schemas.openxmlformats.org/drawingml/2006/picture">
+                <pic:pic xmlns:pic="http://schemas.openxmlformats.org/drawingml/2006/picture">
+                  <pic:nvPicPr>
+                    <pic:cNvPr id="2013001773" name="Picture 1" descr="A screenshot of a computer&#10;&#10;AI-generated content may be incorrect."/>
+                    <pic:cNvPicPr/>
+                  </pic:nvPicPr>
+                  <pic:blipFill>
+                    <a:blip r:embed="rId27"/>
+                    <a:stretch>
+                      <a:fillRect/>
+                    </a:stretch>
+                  </pic:blipFill>
+                  <pic:spPr>
+                    <a:xfrm>
+                      <a:off x="0" y="0"/>
+                      <a:ext cx="3153215" cy="1895740"/>
+                    </a:xfrm>
+                    <a:prstGeom prst="rect">
+                      <a:avLst/>
+                    </a:prstGeom>
+                  </pic:spPr>
+                </pic:pic>
+              </a:graphicData>
+            </a:graphic>
+          </wp:inline>
+        </w:drawing>
+      </w:r>
+    </w:p>
+    <w:p>
+      <w:pPr>
+        <w:rPr>
+          <w:rFonts w:asciiTheme="majorHAnsi" w:eastAsiaTheme="majorEastAsia" w:hAnsiTheme="majorHAnsi" w:cstheme="majorBidi"/>
+          <w:color w:val="1F4D78" w:themeColor="accent1" w:themeShade="7F"/>
+          <w:sz w:val="24"/>
+          <w:szCs w:val="24"/>
+        </w:rPr>
+      </w:pPr>
+      <w:r>
+        <w:br w:type="page"/>
+      </w:r>
+    </w:p>
+    <w:p>
+      <w:pPr>
+        <w:pStyle w:val="Heading3"/>
+      </w:pPr>
+      <w:bookmarkStart w:id="23" w:name="_Toc208305621"/>
+      <w:r>
+        <w:lastRenderedPageBreak/>
+        <w:t xml:space="preserve">Start the application </w:t>
+      </w:r>
+      <w:bookmarkEnd w:id="23"/>
+      <w:r>
+        <w:t>with Task Scheduler</w:t>
+      </w:r>
+    </w:p>
+    <w:p>
+      <w:r>
+        <w:t>You can use the Task Scheduler to start the application automatically</w:t>
+      </w:r>
+      <w:r>
+        <w:t>.</w:t>
+      </w:r>
+    </w:p>
+    <w:p>
+      <w:r>
+        <w:t>Use the search box to find the Task Scheduler.</w:t>
+      </w:r>
+    </w:p>
+    <w:p>
+      <w:r>
+        <w:rPr>
+          <w:noProof/>
+        </w:rPr>
+        <w:drawing>
+          <wp:inline distT="0" distB="0" distL="0" distR="0" wp14:anchorId="597CE272" wp14:editId="655DB918">
+            <wp:extent cx="4118939" cy="3362325"/>
+            <wp:effectExtent l="0" t="0" r="0" b="0"/>
+            <wp:docPr id="1090727790" name="Picture 1" descr="A screenshot of a computer&#10;&#10;AI-generated content may be incorrect."/>
+            <wp:cNvGraphicFramePr>
+              <a:graphicFrameLocks xmlns:a="http://schemas.openxmlformats.org/drawingml/2006/main" noChangeAspect="1"/>
+            </wp:cNvGraphicFramePr>
+            <a:graphic xmlns:a="http://schemas.openxmlformats.org/drawingml/2006/main">
+              <a:graphicData uri="http://schemas.openxmlformats.org/drawingml/2006/picture">
+                <pic:pic xmlns:pic="http://schemas.openxmlformats.org/drawingml/2006/picture">
+                  <pic:nvPicPr>
+                    <pic:cNvPr id="1090727790" name="Picture 1" descr="A screenshot of a computer&#10;&#10;AI-generated content may be incorrect."/>
+                    <pic:cNvPicPr/>
+                  </pic:nvPicPr>
+                  <pic:blipFill>
+                    <a:blip r:embed="rId28"/>
+                    <a:stretch>
+                      <a:fillRect/>
+                    </a:stretch>
+                  </pic:blipFill>
+                  <pic:spPr>
+                    <a:xfrm>
+                      <a:off x="0" y="0"/>
+                      <a:ext cx="4123291" cy="3365878"/>
+                    </a:xfrm>
+                    <a:prstGeom prst="rect">
+                      <a:avLst/>
+                    </a:prstGeom>
+                  </pic:spPr>
+                </pic:pic>
+              </a:graphicData>
+            </a:graphic>
+          </wp:inline>
+        </w:drawing>
+      </w:r>
+    </w:p>
+    <w:p>
+      <w:r>
+        <w:t>Open it.</w:t>
+      </w:r>
+    </w:p>
+    <w:p>
+      <w:r>
+        <w:rPr>
+          <w:noProof/>
+        </w:rPr>
+        <w:drawing>
+          <wp:inline distT="0" distB="0" distL="0" distR="0" wp14:anchorId="477EC71F" wp14:editId="4F2B7950">
+            <wp:extent cx="4391025" cy="3145134"/>
+            <wp:effectExtent l="0" t="0" r="0" b="0"/>
+            <wp:docPr id="941124628" name="Picture 1" descr="A screenshot of a computer program&#10;&#10;AI-generated content may be incorrect."/>
+            <wp:cNvGraphicFramePr>
+              <a:graphicFrameLocks xmlns:a="http://schemas.openxmlformats.org/drawingml/2006/main" noChangeAspect="1"/>
+            </wp:cNvGraphicFramePr>
+            <a:graphic xmlns:a="http://schemas.openxmlformats.org/drawingml/2006/main">
+              <a:graphicData uri="http://schemas.openxmlformats.org/drawingml/2006/picture">
+                <pic:pic xmlns:pic="http://schemas.openxmlformats.org/drawingml/2006/picture">
+                  <pic:nvPicPr>
+                    <pic:cNvPr id="941124628" name="Picture 1" descr="A screenshot of a computer program&#10;&#10;AI-generated content may be incorrect."/>
+                    <pic:cNvPicPr/>
+                  </pic:nvPicPr>
+                  <pic:blipFill>
+                    <a:blip r:embed="rId29"/>
+                    <a:stretch>
+                      <a:fillRect/>
+                    </a:stretch>
+                  </pic:blipFill>
+                  <pic:spPr>
+                    <a:xfrm>
+                      <a:off x="0" y="0"/>
+                      <a:ext cx="4397078" cy="3149470"/>
+                    </a:xfrm>
+                    <a:prstGeom prst="rect">
+                      <a:avLst/>
+                    </a:prstGeom>
+                  </pic:spPr>
+                </pic:pic>
+              </a:graphicData>
+            </a:graphic>
+          </wp:inline>
+        </w:drawing>
+      </w:r>
+    </w:p>
+    <w:p>
+      <w:r>
+        <w:br w:type="page"/>
+      </w:r>
+    </w:p>
+    <w:p>
+      <w:r>
+        <w:lastRenderedPageBreak/>
+        <w:t>Go to Action and select Create Basic Task:</w:t>
+      </w:r>
+    </w:p>
+    <w:p>
+      <w:r>
+        <w:rPr>
+          <w:noProof/>
+        </w:rPr>
+        <w:drawing>
+          <wp:inline distT="0" distB="0" distL="0" distR="0" wp14:anchorId="322425F4" wp14:editId="2763A371">
+            <wp:extent cx="4248150" cy="3042797"/>
+            <wp:effectExtent l="0" t="0" r="0" b="5715"/>
+            <wp:docPr id="1790535105" name="Picture 1" descr="A screenshot of a computer&#10;&#10;AI-generated content may be incorrect."/>
+            <wp:cNvGraphicFramePr>
+              <a:graphicFrameLocks xmlns:a="http://schemas.openxmlformats.org/drawingml/2006/main" noChangeAspect="1"/>
+            </wp:cNvGraphicFramePr>
+            <a:graphic xmlns:a="http://schemas.openxmlformats.org/drawingml/2006/main">
+              <a:graphicData uri="http://schemas.openxmlformats.org/drawingml/2006/picture">
+                <pic:pic xmlns:pic="http://schemas.openxmlformats.org/drawingml/2006/picture">
+                  <pic:nvPicPr>
+                    <pic:cNvPr id="1790535105" name="Picture 1" descr="A screenshot of a computer&#10;&#10;AI-generated content may be incorrect."/>
+                    <pic:cNvPicPr/>
+                  </pic:nvPicPr>
+                  <pic:blipFill>
+                    <a:blip r:embed="rId30"/>
+                    <a:stretch>
+                      <a:fillRect/>
+                    </a:stretch>
+                  </pic:blipFill>
+                  <pic:spPr>
+                    <a:xfrm>
+                      <a:off x="0" y="0"/>
+                      <a:ext cx="4253629" cy="3046722"/>
+                    </a:xfrm>
+                    <a:prstGeom prst="rect">
+                      <a:avLst/>
+                    </a:prstGeom>
+                  </pic:spPr>
+                </pic:pic>
+              </a:graphicData>
+            </a:graphic>
+          </wp:inline>
+        </w:drawing>
+      </w:r>
+    </w:p>
+    <w:p>
+      <w:r>
+        <w:t>Follow the wizard, first enter the name of the task:</w:t>
+      </w:r>
+    </w:p>
+    <w:p>
+      <w:r>
+        <w:rPr>
+          <w:noProof/>
+        </w:rPr>
+        <w:drawing>
+          <wp:inline distT="0" distB="0" distL="0" distR="0" wp14:anchorId="08A321CF" wp14:editId="7E52411E">
+            <wp:extent cx="4943475" cy="3466348"/>
+            <wp:effectExtent l="0" t="0" r="0" b="1270"/>
+            <wp:docPr id="1042661298" name="Picture 1" descr="A screenshot of a computer&#10;&#10;AI-generated content may be incorrect."/>
+            <wp:cNvGraphicFramePr>
+              <a:graphicFrameLocks xmlns:a="http://schemas.openxmlformats.org/drawingml/2006/main" noChangeAspect="1"/>
+            </wp:cNvGraphicFramePr>
+            <a:graphic xmlns:a="http://schemas.openxmlformats.org/drawingml/2006/main">
+              <a:graphicData uri="http://schemas.openxmlformats.org/drawingml/2006/picture">
+                <pic:pic xmlns:pic="http://schemas.openxmlformats.org/drawingml/2006/picture">
+                  <pic:nvPicPr>
+                    <pic:cNvPr id="1042661298" name="Picture 1" descr="A screenshot of a computer&#10;&#10;AI-generated content may be incorrect."/>
+                    <pic:cNvPicPr/>
+                  </pic:nvPicPr>
+                  <pic:blipFill>
+                    <a:blip r:embed="rId31"/>
+                    <a:stretch>
+                      <a:fillRect/>
+                    </a:stretch>
+                  </pic:blipFill>
+                  <pic:spPr>
+                    <a:xfrm>
+                      <a:off x="0" y="0"/>
+                      <a:ext cx="4948195" cy="3469657"/>
+                    </a:xfrm>
+                    <a:prstGeom prst="rect">
+                      <a:avLst/>
+                    </a:prstGeom>
+                  </pic:spPr>
+                </pic:pic>
+              </a:graphicData>
+            </a:graphic>
+          </wp:inline>
+        </w:drawing>
+      </w:r>
+    </w:p>
+    <w:p>
+      <w:r>
+        <w:br w:type="page"/>
+      </w:r>
+    </w:p>
+    <w:p>
+      <w:r>
+        <w:lastRenderedPageBreak/>
+        <w:t>Set a trigger for the task:</w:t>
+      </w:r>
+    </w:p>
+    <w:p>
+      <w:r>
+        <w:rPr>
+          <w:noProof/>
+        </w:rPr>
+        <w:drawing>
+          <wp:inline distT="0" distB="0" distL="0" distR="0" wp14:anchorId="3DC20443" wp14:editId="6B79216D">
+            <wp:extent cx="4604950" cy="3228975"/>
+            <wp:effectExtent l="0" t="0" r="5715" b="0"/>
+            <wp:docPr id="1527589535" name="Picture 1" descr="A screenshot of a computer program&#10;&#10;AI-generated content may be incorrect."/>
+            <wp:cNvGraphicFramePr>
+              <a:graphicFrameLocks xmlns:a="http://schemas.openxmlformats.org/drawingml/2006/main" noChangeAspect="1"/>
+            </wp:cNvGraphicFramePr>
+            <a:graphic xmlns:a="http://schemas.openxmlformats.org/drawingml/2006/main">
+              <a:graphicData uri="http://schemas.openxmlformats.org/drawingml/2006/picture">
+                <pic:pic xmlns:pic="http://schemas.openxmlformats.org/drawingml/2006/picture">
+                  <pic:nvPicPr>
+                    <pic:cNvPr id="1527589535" name="Picture 1" descr="A screenshot of a computer program&#10;&#10;AI-generated content may be incorrect."/>
+                    <pic:cNvPicPr/>
+                  </pic:nvPicPr>
+                  <pic:blipFill>
+                    <a:blip r:embed="rId32"/>
+                    <a:stretch>
+                      <a:fillRect/>
+                    </a:stretch>
+                  </pic:blipFill>
+                  <pic:spPr>
+                    <a:xfrm>
+                      <a:off x="0" y="0"/>
+                      <a:ext cx="4613088" cy="3234681"/>
+                    </a:xfrm>
+                    <a:prstGeom prst="rect">
+                      <a:avLst/>
+                    </a:prstGeom>
+                  </pic:spPr>
+                </pic:pic>
+              </a:graphicData>
+            </a:graphic>
+          </wp:inline>
+        </w:drawing>
+      </w:r>
+    </w:p>
+    <w:p>
+      <w:r>
+        <w:t>Then set an action:</w:t>
+      </w:r>
+    </w:p>
+    <w:p>
+      <w:r>
+        <w:rPr>
+          <w:noProof/>
+        </w:rPr>
+        <w:drawing>
+          <wp:inline distT="0" distB="0" distL="0" distR="0" wp14:anchorId="0C62EABC" wp14:editId="69D27A91">
+            <wp:extent cx="4667250" cy="3272660"/>
+            <wp:effectExtent l="0" t="0" r="0" b="4445"/>
+            <wp:docPr id="885136526" name="Picture 1" descr="A screenshot of a computer program&#10;&#10;AI-generated content may be incorrect."/>
+            <wp:cNvGraphicFramePr>
+              <a:graphicFrameLocks xmlns:a="http://schemas.openxmlformats.org/drawingml/2006/main" noChangeAspect="1"/>
+            </wp:cNvGraphicFramePr>
+            <a:graphic xmlns:a="http://schemas.openxmlformats.org/drawingml/2006/main">
+              <a:graphicData uri="http://schemas.openxmlformats.org/drawingml/2006/picture">
+                <pic:pic xmlns:pic="http://schemas.openxmlformats.org/drawingml/2006/picture">
+                  <pic:nvPicPr>
+                    <pic:cNvPr id="885136526" name="Picture 1" descr="A screenshot of a computer program&#10;&#10;AI-generated content may be incorrect."/>
+                    <pic:cNvPicPr/>
+                  </pic:nvPicPr>
+                  <pic:blipFill>
+                    <a:blip r:embed="rId33"/>
+                    <a:stretch>
+                      <a:fillRect/>
+                    </a:stretch>
+                  </pic:blipFill>
+                  <pic:spPr>
+                    <a:xfrm>
+                      <a:off x="0" y="0"/>
+                      <a:ext cx="4675978" cy="3278780"/>
+                    </a:xfrm>
+                    <a:prstGeom prst="rect">
+                      <a:avLst/>
+                    </a:prstGeom>
+                  </pic:spPr>
+                </pic:pic>
+              </a:graphicData>
+            </a:graphic>
+          </wp:inline>
+        </w:drawing>
+      </w:r>
+    </w:p>
+    <w:p>
+      <w:r>
+        <w:br w:type="page"/>
+      </w:r>
+    </w:p>
+    <w:p>
+      <w:r>
+        <w:lastRenderedPageBreak/>
+        <w:t>Then select the location of the FXP20 executable:</w:t>
+      </w:r>
+    </w:p>
+    <w:p>
+      <w:r>
+        <w:rPr>
+          <w:noProof/>
+        </w:rPr>
+        <w:drawing>
+          <wp:inline distT="0" distB="0" distL="0" distR="0" wp14:anchorId="5CCB202C" wp14:editId="61A66276">
+            <wp:extent cx="4657725" cy="3265981"/>
+            <wp:effectExtent l="0" t="0" r="0" b="0"/>
+            <wp:docPr id="144202480" name="Picture 1" descr="A screenshot of a program&#10;&#10;AI-generated content may be incorrect."/>
+            <wp:cNvGraphicFramePr>
+              <a:graphicFrameLocks xmlns:a="http://schemas.openxmlformats.org/drawingml/2006/main" noChangeAspect="1"/>
+            </wp:cNvGraphicFramePr>
+            <a:graphic xmlns:a="http://schemas.openxmlformats.org/drawingml/2006/main">
+              <a:graphicData uri="http://schemas.openxmlformats.org/drawingml/2006/picture">
+                <pic:pic xmlns:pic="http://schemas.openxmlformats.org/drawingml/2006/picture">
+                  <pic:nvPicPr>
+                    <pic:cNvPr id="144202480" name="Picture 1" descr="A screenshot of a program&#10;&#10;AI-generated content may be incorrect."/>
+                    <pic:cNvPicPr/>
+                  </pic:nvPicPr>
+                  <pic:blipFill>
+                    <a:blip r:embed="rId34"/>
+                    <a:stretch>
+                      <a:fillRect/>
+                    </a:stretch>
+                  </pic:blipFill>
+                  <pic:spPr>
+                    <a:xfrm>
+                      <a:off x="0" y="0"/>
+                      <a:ext cx="4662885" cy="3269599"/>
+                    </a:xfrm>
+                    <a:prstGeom prst="rect">
+                      <a:avLst/>
+                    </a:prstGeom>
+                  </pic:spPr>
+                </pic:pic>
+              </a:graphicData>
+            </a:graphic>
+          </wp:inline>
+        </w:drawing>
+      </w:r>
+    </w:p>
+    <w:p>
+      <w:r>
+        <w:t>Review the parameters and click on finish:</w:t>
+      </w:r>
+    </w:p>
+    <w:p>
+      <w:r>
+        <w:rPr>
+          <w:noProof/>
+        </w:rPr>
+        <w:drawing>
+          <wp:inline distT="0" distB="0" distL="0" distR="0" wp14:anchorId="485F49EC" wp14:editId="7941B13C">
+            <wp:extent cx="4672869" cy="3276600"/>
+            <wp:effectExtent l="0" t="0" r="0" b="0"/>
+            <wp:docPr id="83778197" name="Picture 1" descr="A screenshot of a computer program&#10;&#10;AI-generated content may be incorrect."/>
+            <wp:cNvGraphicFramePr>
+              <a:graphicFrameLocks xmlns:a="http://schemas.openxmlformats.org/drawingml/2006/main" noChangeAspect="1"/>
+            </wp:cNvGraphicFramePr>
+            <a:graphic xmlns:a="http://schemas.openxmlformats.org/drawingml/2006/main">
+              <a:graphicData uri="http://schemas.openxmlformats.org/drawingml/2006/picture">
+                <pic:pic xmlns:pic="http://schemas.openxmlformats.org/drawingml/2006/picture">
+                  <pic:nvPicPr>
+                    <pic:cNvPr id="83778197" name="Picture 1" descr="A screenshot of a computer program&#10;&#10;AI-generated content may be incorrect."/>
+                    <pic:cNvPicPr/>
+                  </pic:nvPicPr>
+                  <pic:blipFill>
+                    <a:blip r:embed="rId35"/>
+                    <a:stretch>
+                      <a:fillRect/>
+                    </a:stretch>
+                  </pic:blipFill>
+                  <pic:spPr>
+                    <a:xfrm>
+                      <a:off x="0" y="0"/>
+                      <a:ext cx="4682675" cy="3283476"/>
+                    </a:xfrm>
+                    <a:prstGeom prst="rect">
+                      <a:avLst/>
+                    </a:prstGeom>
+                  </pic:spPr>
+                </pic:pic>
+              </a:graphicData>
+            </a:graphic>
+          </wp:inline>
+        </w:drawing>
+      </w:r>
+    </w:p>
+    <w:p>
+      <w:pPr>
+        <w:pStyle w:val="Heading3"/>
+      </w:pPr>
+      <w:bookmarkStart w:id="24" w:name="_Toc208305622"/>
+      <w:r>
+        <w:t>Manage the FXP20 Startup parameters</w:t>
+      </w:r>
+      <w:bookmarkEnd w:id="24"/>
+    </w:p>
+    <w:p>
+      <w:r>
+        <w:t>You have many options when starting the application that can be configured using the Config.xml file.</w:t>
+      </w:r>
+    </w:p>
+    <w:p>
+      <w:pPr>
+        <w:pStyle w:val="ListParagraph"/>
+        <w:numPr>
+          <w:ilvl w:val="0"/>
+          <w:numId w:val="9"/>
+        </w:numPr>
+      </w:pPr>
+      <w:r>
+        <w:t>StartMinimized element will make the application start in minimized form</w:t>
+      </w:r>
+      <w:r>
+        <w:br/>
+      </w:r>
+      <w:r>
+        <w:t>&lt;StartMinimized&gt;true&lt;/StartMinimized&gt;</w:t>
+      </w:r>
+    </w:p>
+    <w:p>
+      <w:pPr>
+        <w:pStyle w:val="ListParagraph"/>
+        <w:numPr>
+          <w:ilvl w:val="0"/>
+          <w:numId w:val="9"/>
+        </w:numPr>
+      </w:pPr>
+      <w:r>
+        <w:t xml:space="preserve">AutoConnect will connect the app to the reader automatically using the COM port defined in the Config.xml. Please ensure that you configured this option correctly otherwise the </w:t>
+      </w:r>
+      <w:r>
+        <w:lastRenderedPageBreak/>
+        <w:t>application will not connect to the reader.</w:t>
+      </w:r>
+      <w:r>
+        <w:br/>
+      </w:r>
+      <w:r>
+        <w:t>&lt;AutoConnect&gt;true&lt;/AutoConnect&gt;</w:t>
+      </w:r>
+    </w:p>
+    <w:p>
+      <w:pPr>
+        <w:pStyle w:val="ListParagraph"/>
+        <w:numPr>
+          <w:ilvl w:val="0"/>
+          <w:numId w:val="9"/>
+        </w:numPr>
+      </w:pPr>
+      <w:r>
+        <w:t xml:space="preserve">You can start reading automatically on connection to with the element: </w:t>
+      </w:r>
+      <w:r>
+        <w:t>AutoStartReading</w:t>
+      </w:r>
+      <w:r>
+        <w:t>.</w:t>
+      </w:r>
+      <w:r>
+        <w:br/>
+        <w:t>Used in with Autoconnect, this will ensure that the reader automatically start reading when the application is launched.</w:t>
+      </w:r>
+      <w:r>
+        <w:br/>
+      </w:r>
+      <w:r>
+        <w:t>&lt;AutoStartReading&gt;true&lt;/AutoStartReading&gt;</w:t>
+      </w:r>
+    </w:p>
+    <w:p>
+      <w:pPr>
+        <w:ind w:left="360"/>
+      </w:pPr>
+      <w:r>
+        <w:t>With all these parameters, you can automatize the launch of the application and the reading of tags.</w:t>
+      </w:r>
+    </w:p>
+    <w:p>
+      <w:pPr>
+        <w:pStyle w:val="Heading2"/>
+        <w:numPr>
+          <w:ilvl w:val="0"/>
+          <w:numId w:val="16"/>
+        </w:numPr>
+      </w:pPr>
+      <w:bookmarkStart w:id="25" w:name="_Toc208305623"/>
       <w:r>
         <w:t>ASCII Printable Characters</w:t>
       </w:r>
-      <w:bookmarkEnd w:id="21"/>
+      <w:bookmarkEnd w:id="25"/>
     </w:p>
     <w:p>
       <w:pPr>
@@ -11674,7 +13223,6 @@
         <w:rPr>
           <w:lang w:val="fr-FR"/>
         </w:rPr>
-        <w:lastRenderedPageBreak/>
         <w:t>Colon (:): 58</w:t>
       </w:r>
     </w:p>
@@ -11743,6 +13291,7 @@
         <w:rPr>
           <w:lang w:val="fr-FR"/>
         </w:rPr>
+        <w:lastRenderedPageBreak/>
         <w:t>Greater Than (&gt;): 62</w:t>
       </w:r>
     </w:p>
@@ -12206,7 +13755,6 @@
         <w:rPr>
           <w:lang w:val="fr-FR"/>
         </w:rPr>
-        <w:lastRenderedPageBreak/>
         <w:t>Control: 17</w:t>
       </w:r>
     </w:p>
@@ -12275,6 +13823,7 @@
         <w:rPr>
           <w:lang w:val="fr-FR"/>
         </w:rPr>
+        <w:lastRenderedPageBreak/>
         <w:t>Arrow Keys:</w:t>
       </w:r>
     </w:p>
@@ -12350,11 +13899,11 @@
       <w:pPr>
         <w:pStyle w:val="Heading2"/>
       </w:pPr>
-      <w:bookmarkStart w:id="22" w:name="_Toc202951650"/>
+      <w:bookmarkStart w:id="26" w:name="_Toc208305624"/>
       <w:r>
         <w:t>Transmit Power Index</w:t>
       </w:r>
-      <w:bookmarkEnd w:id="22"/>
+      <w:bookmarkEnd w:id="26"/>
     </w:p>
     <w:tbl>
       <w:tblPr>
@@ -13456,199 +15005,199 @@
                 <w:rFonts w:ascii="Aptos Narrow" w:hAnsi="Aptos Narrow"/>
                 <w:color w:val="000000"/>
               </w:rPr>
+              <w:t>33</w:t>
+            </w:r>
+          </w:p>
+        </w:tc>
+        <w:tc>
+          <w:tcPr>
+            <w:tcW w:w="4508" w:type="dxa"/>
+            <w:vAlign w:val="bottom"/>
+          </w:tcPr>
+          <w:p>
+            <w:r>
+              <w:rPr>
+                <w:rFonts w:ascii="Aptos Narrow" w:hAnsi="Aptos Narrow"/>
+                <w:color w:val="000000"/>
+              </w:rPr>
+              <w:t>1330</w:t>
+            </w:r>
+          </w:p>
+        </w:tc>
+      </w:tr>
+      <w:tr>
+        <w:tc>
+          <w:tcPr>
+            <w:tcW w:w="4508" w:type="dxa"/>
+            <w:vAlign w:val="bottom"/>
+          </w:tcPr>
+          <w:p>
+            <w:r>
+              <w:rPr>
+                <w:rFonts w:ascii="Aptos Narrow" w:hAnsi="Aptos Narrow"/>
+                <w:color w:val="000000"/>
+              </w:rPr>
+              <w:t>34</w:t>
+            </w:r>
+          </w:p>
+        </w:tc>
+        <w:tc>
+          <w:tcPr>
+            <w:tcW w:w="4508" w:type="dxa"/>
+            <w:vAlign w:val="bottom"/>
+          </w:tcPr>
+          <w:p>
+            <w:r>
+              <w:rPr>
+                <w:rFonts w:ascii="Aptos Narrow" w:hAnsi="Aptos Narrow"/>
+                <w:color w:val="000000"/>
+              </w:rPr>
+              <w:t>1340</w:t>
+            </w:r>
+          </w:p>
+        </w:tc>
+      </w:tr>
+      <w:tr>
+        <w:tc>
+          <w:tcPr>
+            <w:tcW w:w="4508" w:type="dxa"/>
+            <w:vAlign w:val="bottom"/>
+          </w:tcPr>
+          <w:p>
+            <w:r>
+              <w:rPr>
+                <w:rFonts w:ascii="Aptos Narrow" w:hAnsi="Aptos Narrow"/>
+                <w:color w:val="000000"/>
+              </w:rPr>
+              <w:t>35</w:t>
+            </w:r>
+          </w:p>
+        </w:tc>
+        <w:tc>
+          <w:tcPr>
+            <w:tcW w:w="4508" w:type="dxa"/>
+            <w:vAlign w:val="bottom"/>
+          </w:tcPr>
+          <w:p>
+            <w:r>
+              <w:rPr>
+                <w:rFonts w:ascii="Aptos Narrow" w:hAnsi="Aptos Narrow"/>
+                <w:color w:val="000000"/>
+              </w:rPr>
+              <w:t>1350</w:t>
+            </w:r>
+          </w:p>
+        </w:tc>
+      </w:tr>
+      <w:tr>
+        <w:tc>
+          <w:tcPr>
+            <w:tcW w:w="4508" w:type="dxa"/>
+            <w:vAlign w:val="bottom"/>
+          </w:tcPr>
+          <w:p>
+            <w:r>
+              <w:rPr>
+                <w:rFonts w:ascii="Aptos Narrow" w:hAnsi="Aptos Narrow"/>
+                <w:color w:val="000000"/>
+              </w:rPr>
+              <w:t>36</w:t>
+            </w:r>
+          </w:p>
+        </w:tc>
+        <w:tc>
+          <w:tcPr>
+            <w:tcW w:w="4508" w:type="dxa"/>
+            <w:vAlign w:val="bottom"/>
+          </w:tcPr>
+          <w:p>
+            <w:r>
+              <w:rPr>
+                <w:rFonts w:ascii="Aptos Narrow" w:hAnsi="Aptos Narrow"/>
+                <w:color w:val="000000"/>
+              </w:rPr>
+              <w:t>1360</w:t>
+            </w:r>
+          </w:p>
+        </w:tc>
+      </w:tr>
+      <w:tr>
+        <w:tc>
+          <w:tcPr>
+            <w:tcW w:w="4508" w:type="dxa"/>
+            <w:vAlign w:val="bottom"/>
+          </w:tcPr>
+          <w:p>
+            <w:r>
+              <w:rPr>
+                <w:rFonts w:ascii="Aptos Narrow" w:hAnsi="Aptos Narrow"/>
+                <w:color w:val="000000"/>
+              </w:rPr>
+              <w:t>37</w:t>
+            </w:r>
+          </w:p>
+        </w:tc>
+        <w:tc>
+          <w:tcPr>
+            <w:tcW w:w="4508" w:type="dxa"/>
+            <w:vAlign w:val="bottom"/>
+          </w:tcPr>
+          <w:p>
+            <w:r>
+              <w:rPr>
+                <w:rFonts w:ascii="Aptos Narrow" w:hAnsi="Aptos Narrow"/>
+                <w:color w:val="000000"/>
+              </w:rPr>
+              <w:t>1370</w:t>
+            </w:r>
+          </w:p>
+        </w:tc>
+      </w:tr>
+      <w:tr>
+        <w:tc>
+          <w:tcPr>
+            <w:tcW w:w="4508" w:type="dxa"/>
+            <w:vAlign w:val="bottom"/>
+          </w:tcPr>
+          <w:p>
+            <w:r>
+              <w:rPr>
+                <w:rFonts w:ascii="Aptos Narrow" w:hAnsi="Aptos Narrow"/>
+                <w:color w:val="000000"/>
+              </w:rPr>
+              <w:t>38</w:t>
+            </w:r>
+          </w:p>
+        </w:tc>
+        <w:tc>
+          <w:tcPr>
+            <w:tcW w:w="4508" w:type="dxa"/>
+            <w:vAlign w:val="bottom"/>
+          </w:tcPr>
+          <w:p>
+            <w:r>
+              <w:rPr>
+                <w:rFonts w:ascii="Aptos Narrow" w:hAnsi="Aptos Narrow"/>
+                <w:color w:val="000000"/>
+              </w:rPr>
+              <w:t>1380</w:t>
+            </w:r>
+          </w:p>
+        </w:tc>
+      </w:tr>
+      <w:tr>
+        <w:tc>
+          <w:tcPr>
+            <w:tcW w:w="4508" w:type="dxa"/>
+            <w:vAlign w:val="bottom"/>
+          </w:tcPr>
+          <w:p>
+            <w:r>
+              <w:rPr>
+                <w:rFonts w:ascii="Aptos Narrow" w:hAnsi="Aptos Narrow"/>
+                <w:color w:val="000000"/>
+              </w:rPr>
               <w:lastRenderedPageBreak/>
-              <w:t>33</w:t>
-            </w:r>
-          </w:p>
-        </w:tc>
-        <w:tc>
-          <w:tcPr>
-            <w:tcW w:w="4508" w:type="dxa"/>
-            <w:vAlign w:val="bottom"/>
-          </w:tcPr>
-          <w:p>
-            <w:r>
-              <w:rPr>
-                <w:rFonts w:ascii="Aptos Narrow" w:hAnsi="Aptos Narrow"/>
-                <w:color w:val="000000"/>
-              </w:rPr>
-              <w:t>1330</w:t>
-            </w:r>
-          </w:p>
-        </w:tc>
-      </w:tr>
-      <w:tr>
-        <w:tc>
-          <w:tcPr>
-            <w:tcW w:w="4508" w:type="dxa"/>
-            <w:vAlign w:val="bottom"/>
-          </w:tcPr>
-          <w:p>
-            <w:r>
-              <w:rPr>
-                <w:rFonts w:ascii="Aptos Narrow" w:hAnsi="Aptos Narrow"/>
-                <w:color w:val="000000"/>
-              </w:rPr>
-              <w:t>34</w:t>
-            </w:r>
-          </w:p>
-        </w:tc>
-        <w:tc>
-          <w:tcPr>
-            <w:tcW w:w="4508" w:type="dxa"/>
-            <w:vAlign w:val="bottom"/>
-          </w:tcPr>
-          <w:p>
-            <w:r>
-              <w:rPr>
-                <w:rFonts w:ascii="Aptos Narrow" w:hAnsi="Aptos Narrow"/>
-                <w:color w:val="000000"/>
-              </w:rPr>
-              <w:t>1340</w:t>
-            </w:r>
-          </w:p>
-        </w:tc>
-      </w:tr>
-      <w:tr>
-        <w:tc>
-          <w:tcPr>
-            <w:tcW w:w="4508" w:type="dxa"/>
-            <w:vAlign w:val="bottom"/>
-          </w:tcPr>
-          <w:p>
-            <w:r>
-              <w:rPr>
-                <w:rFonts w:ascii="Aptos Narrow" w:hAnsi="Aptos Narrow"/>
-                <w:color w:val="000000"/>
-              </w:rPr>
-              <w:t>35</w:t>
-            </w:r>
-          </w:p>
-        </w:tc>
-        <w:tc>
-          <w:tcPr>
-            <w:tcW w:w="4508" w:type="dxa"/>
-            <w:vAlign w:val="bottom"/>
-          </w:tcPr>
-          <w:p>
-            <w:r>
-              <w:rPr>
-                <w:rFonts w:ascii="Aptos Narrow" w:hAnsi="Aptos Narrow"/>
-                <w:color w:val="000000"/>
-              </w:rPr>
-              <w:t>1350</w:t>
-            </w:r>
-          </w:p>
-        </w:tc>
-      </w:tr>
-      <w:tr>
-        <w:tc>
-          <w:tcPr>
-            <w:tcW w:w="4508" w:type="dxa"/>
-            <w:vAlign w:val="bottom"/>
-          </w:tcPr>
-          <w:p>
-            <w:r>
-              <w:rPr>
-                <w:rFonts w:ascii="Aptos Narrow" w:hAnsi="Aptos Narrow"/>
-                <w:color w:val="000000"/>
-              </w:rPr>
-              <w:t>36</w:t>
-            </w:r>
-          </w:p>
-        </w:tc>
-        <w:tc>
-          <w:tcPr>
-            <w:tcW w:w="4508" w:type="dxa"/>
-            <w:vAlign w:val="bottom"/>
-          </w:tcPr>
-          <w:p>
-            <w:r>
-              <w:rPr>
-                <w:rFonts w:ascii="Aptos Narrow" w:hAnsi="Aptos Narrow"/>
-                <w:color w:val="000000"/>
-              </w:rPr>
-              <w:t>1360</w:t>
-            </w:r>
-          </w:p>
-        </w:tc>
-      </w:tr>
-      <w:tr>
-        <w:tc>
-          <w:tcPr>
-            <w:tcW w:w="4508" w:type="dxa"/>
-            <w:vAlign w:val="bottom"/>
-          </w:tcPr>
-          <w:p>
-            <w:r>
-              <w:rPr>
-                <w:rFonts w:ascii="Aptos Narrow" w:hAnsi="Aptos Narrow"/>
-                <w:color w:val="000000"/>
-              </w:rPr>
-              <w:t>37</w:t>
-            </w:r>
-          </w:p>
-        </w:tc>
-        <w:tc>
-          <w:tcPr>
-            <w:tcW w:w="4508" w:type="dxa"/>
-            <w:vAlign w:val="bottom"/>
-          </w:tcPr>
-          <w:p>
-            <w:r>
-              <w:rPr>
-                <w:rFonts w:ascii="Aptos Narrow" w:hAnsi="Aptos Narrow"/>
-                <w:color w:val="000000"/>
-              </w:rPr>
-              <w:t>1370</w:t>
-            </w:r>
-          </w:p>
-        </w:tc>
-      </w:tr>
-      <w:tr>
-        <w:tc>
-          <w:tcPr>
-            <w:tcW w:w="4508" w:type="dxa"/>
-            <w:vAlign w:val="bottom"/>
-          </w:tcPr>
-          <w:p>
-            <w:r>
-              <w:rPr>
-                <w:rFonts w:ascii="Aptos Narrow" w:hAnsi="Aptos Narrow"/>
-                <w:color w:val="000000"/>
-              </w:rPr>
-              <w:t>38</w:t>
-            </w:r>
-          </w:p>
-        </w:tc>
-        <w:tc>
-          <w:tcPr>
-            <w:tcW w:w="4508" w:type="dxa"/>
-            <w:vAlign w:val="bottom"/>
-          </w:tcPr>
-          <w:p>
-            <w:r>
-              <w:rPr>
-                <w:rFonts w:ascii="Aptos Narrow" w:hAnsi="Aptos Narrow"/>
-                <w:color w:val="000000"/>
-              </w:rPr>
-              <w:t>1380</w:t>
-            </w:r>
-          </w:p>
-        </w:tc>
-      </w:tr>
-      <w:tr>
-        <w:tc>
-          <w:tcPr>
-            <w:tcW w:w="4508" w:type="dxa"/>
-            <w:vAlign w:val="bottom"/>
-          </w:tcPr>
-          <w:p>
-            <w:r>
-              <w:rPr>
-                <w:rFonts w:ascii="Aptos Narrow" w:hAnsi="Aptos Narrow"/>
-                <w:color w:val="000000"/>
-              </w:rPr>
               <w:t>39</w:t>
             </w:r>
           </w:p>
@@ -15057,199 +16606,199 @@
                 <w:rFonts w:ascii="Aptos Narrow" w:hAnsi="Aptos Narrow"/>
                 <w:color w:val="000000"/>
               </w:rPr>
+              <w:t>83</w:t>
+            </w:r>
+          </w:p>
+        </w:tc>
+        <w:tc>
+          <w:tcPr>
+            <w:tcW w:w="4508" w:type="dxa"/>
+            <w:vAlign w:val="bottom"/>
+          </w:tcPr>
+          <w:p>
+            <w:r>
+              <w:rPr>
+                <w:rFonts w:ascii="Aptos Narrow" w:hAnsi="Aptos Narrow"/>
+                <w:color w:val="000000"/>
+              </w:rPr>
+              <w:t>1830</w:t>
+            </w:r>
+          </w:p>
+        </w:tc>
+      </w:tr>
+      <w:tr>
+        <w:tc>
+          <w:tcPr>
+            <w:tcW w:w="4508" w:type="dxa"/>
+            <w:vAlign w:val="bottom"/>
+          </w:tcPr>
+          <w:p>
+            <w:r>
+              <w:rPr>
+                <w:rFonts w:ascii="Aptos Narrow" w:hAnsi="Aptos Narrow"/>
+                <w:color w:val="000000"/>
+              </w:rPr>
+              <w:t>84</w:t>
+            </w:r>
+          </w:p>
+        </w:tc>
+        <w:tc>
+          <w:tcPr>
+            <w:tcW w:w="4508" w:type="dxa"/>
+            <w:vAlign w:val="bottom"/>
+          </w:tcPr>
+          <w:p>
+            <w:r>
+              <w:rPr>
+                <w:rFonts w:ascii="Aptos Narrow" w:hAnsi="Aptos Narrow"/>
+                <w:color w:val="000000"/>
+              </w:rPr>
+              <w:t>1840</w:t>
+            </w:r>
+          </w:p>
+        </w:tc>
+      </w:tr>
+      <w:tr>
+        <w:tc>
+          <w:tcPr>
+            <w:tcW w:w="4508" w:type="dxa"/>
+            <w:vAlign w:val="bottom"/>
+          </w:tcPr>
+          <w:p>
+            <w:r>
+              <w:rPr>
+                <w:rFonts w:ascii="Aptos Narrow" w:hAnsi="Aptos Narrow"/>
+                <w:color w:val="000000"/>
+              </w:rPr>
+              <w:t>85</w:t>
+            </w:r>
+          </w:p>
+        </w:tc>
+        <w:tc>
+          <w:tcPr>
+            <w:tcW w:w="4508" w:type="dxa"/>
+            <w:vAlign w:val="bottom"/>
+          </w:tcPr>
+          <w:p>
+            <w:r>
+              <w:rPr>
+                <w:rFonts w:ascii="Aptos Narrow" w:hAnsi="Aptos Narrow"/>
+                <w:color w:val="000000"/>
+              </w:rPr>
+              <w:t>1850</w:t>
+            </w:r>
+          </w:p>
+        </w:tc>
+      </w:tr>
+      <w:tr>
+        <w:tc>
+          <w:tcPr>
+            <w:tcW w:w="4508" w:type="dxa"/>
+            <w:vAlign w:val="bottom"/>
+          </w:tcPr>
+          <w:p>
+            <w:r>
+              <w:rPr>
+                <w:rFonts w:ascii="Aptos Narrow" w:hAnsi="Aptos Narrow"/>
+                <w:color w:val="000000"/>
+              </w:rPr>
+              <w:t>86</w:t>
+            </w:r>
+          </w:p>
+        </w:tc>
+        <w:tc>
+          <w:tcPr>
+            <w:tcW w:w="4508" w:type="dxa"/>
+            <w:vAlign w:val="bottom"/>
+          </w:tcPr>
+          <w:p>
+            <w:r>
+              <w:rPr>
+                <w:rFonts w:ascii="Aptos Narrow" w:hAnsi="Aptos Narrow"/>
+                <w:color w:val="000000"/>
+              </w:rPr>
+              <w:t>1860</w:t>
+            </w:r>
+          </w:p>
+        </w:tc>
+      </w:tr>
+      <w:tr>
+        <w:tc>
+          <w:tcPr>
+            <w:tcW w:w="4508" w:type="dxa"/>
+            <w:vAlign w:val="bottom"/>
+          </w:tcPr>
+          <w:p>
+            <w:r>
+              <w:rPr>
+                <w:rFonts w:ascii="Aptos Narrow" w:hAnsi="Aptos Narrow"/>
+                <w:color w:val="000000"/>
+              </w:rPr>
+              <w:t>87</w:t>
+            </w:r>
+          </w:p>
+        </w:tc>
+        <w:tc>
+          <w:tcPr>
+            <w:tcW w:w="4508" w:type="dxa"/>
+            <w:vAlign w:val="bottom"/>
+          </w:tcPr>
+          <w:p>
+            <w:r>
+              <w:rPr>
+                <w:rFonts w:ascii="Aptos Narrow" w:hAnsi="Aptos Narrow"/>
+                <w:color w:val="000000"/>
+              </w:rPr>
+              <w:t>1870</w:t>
+            </w:r>
+          </w:p>
+        </w:tc>
+      </w:tr>
+      <w:tr>
+        <w:tc>
+          <w:tcPr>
+            <w:tcW w:w="4508" w:type="dxa"/>
+            <w:vAlign w:val="bottom"/>
+          </w:tcPr>
+          <w:p>
+            <w:r>
+              <w:rPr>
+                <w:rFonts w:ascii="Aptos Narrow" w:hAnsi="Aptos Narrow"/>
+                <w:color w:val="000000"/>
+              </w:rPr>
+              <w:t>88</w:t>
+            </w:r>
+          </w:p>
+        </w:tc>
+        <w:tc>
+          <w:tcPr>
+            <w:tcW w:w="4508" w:type="dxa"/>
+            <w:vAlign w:val="bottom"/>
+          </w:tcPr>
+          <w:p>
+            <w:r>
+              <w:rPr>
+                <w:rFonts w:ascii="Aptos Narrow" w:hAnsi="Aptos Narrow"/>
+                <w:color w:val="000000"/>
+              </w:rPr>
+              <w:t>1880</w:t>
+            </w:r>
+          </w:p>
+        </w:tc>
+      </w:tr>
+      <w:tr>
+        <w:tc>
+          <w:tcPr>
+            <w:tcW w:w="4508" w:type="dxa"/>
+            <w:vAlign w:val="bottom"/>
+          </w:tcPr>
+          <w:p>
+            <w:r>
+              <w:rPr>
+                <w:rFonts w:ascii="Aptos Narrow" w:hAnsi="Aptos Narrow"/>
+                <w:color w:val="000000"/>
+              </w:rPr>
               <w:lastRenderedPageBreak/>
-              <w:t>83</w:t>
-            </w:r>
-          </w:p>
-        </w:tc>
-        <w:tc>
-          <w:tcPr>
-            <w:tcW w:w="4508" w:type="dxa"/>
-            <w:vAlign w:val="bottom"/>
-          </w:tcPr>
-          <w:p>
-            <w:r>
-              <w:rPr>
-                <w:rFonts w:ascii="Aptos Narrow" w:hAnsi="Aptos Narrow"/>
-                <w:color w:val="000000"/>
-              </w:rPr>
-              <w:t>1830</w:t>
-            </w:r>
-          </w:p>
-        </w:tc>
-      </w:tr>
-      <w:tr>
-        <w:tc>
-          <w:tcPr>
-            <w:tcW w:w="4508" w:type="dxa"/>
-            <w:vAlign w:val="bottom"/>
-          </w:tcPr>
-          <w:p>
-            <w:r>
-              <w:rPr>
-                <w:rFonts w:ascii="Aptos Narrow" w:hAnsi="Aptos Narrow"/>
-                <w:color w:val="000000"/>
-              </w:rPr>
-              <w:t>84</w:t>
-            </w:r>
-          </w:p>
-        </w:tc>
-        <w:tc>
-          <w:tcPr>
-            <w:tcW w:w="4508" w:type="dxa"/>
-            <w:vAlign w:val="bottom"/>
-          </w:tcPr>
-          <w:p>
-            <w:r>
-              <w:rPr>
-                <w:rFonts w:ascii="Aptos Narrow" w:hAnsi="Aptos Narrow"/>
-                <w:color w:val="000000"/>
-              </w:rPr>
-              <w:t>1840</w:t>
-            </w:r>
-          </w:p>
-        </w:tc>
-      </w:tr>
-      <w:tr>
-        <w:tc>
-          <w:tcPr>
-            <w:tcW w:w="4508" w:type="dxa"/>
-            <w:vAlign w:val="bottom"/>
-          </w:tcPr>
-          <w:p>
-            <w:r>
-              <w:rPr>
-                <w:rFonts w:ascii="Aptos Narrow" w:hAnsi="Aptos Narrow"/>
-                <w:color w:val="000000"/>
-              </w:rPr>
-              <w:t>85</w:t>
-            </w:r>
-          </w:p>
-        </w:tc>
-        <w:tc>
-          <w:tcPr>
-            <w:tcW w:w="4508" w:type="dxa"/>
-            <w:vAlign w:val="bottom"/>
-          </w:tcPr>
-          <w:p>
-            <w:r>
-              <w:rPr>
-                <w:rFonts w:ascii="Aptos Narrow" w:hAnsi="Aptos Narrow"/>
-                <w:color w:val="000000"/>
-              </w:rPr>
-              <w:t>1850</w:t>
-            </w:r>
-          </w:p>
-        </w:tc>
-      </w:tr>
-      <w:tr>
-        <w:tc>
-          <w:tcPr>
-            <w:tcW w:w="4508" w:type="dxa"/>
-            <w:vAlign w:val="bottom"/>
-          </w:tcPr>
-          <w:p>
-            <w:r>
-              <w:rPr>
-                <w:rFonts w:ascii="Aptos Narrow" w:hAnsi="Aptos Narrow"/>
-                <w:color w:val="000000"/>
-              </w:rPr>
-              <w:t>86</w:t>
-            </w:r>
-          </w:p>
-        </w:tc>
-        <w:tc>
-          <w:tcPr>
-            <w:tcW w:w="4508" w:type="dxa"/>
-            <w:vAlign w:val="bottom"/>
-          </w:tcPr>
-          <w:p>
-            <w:r>
-              <w:rPr>
-                <w:rFonts w:ascii="Aptos Narrow" w:hAnsi="Aptos Narrow"/>
-                <w:color w:val="000000"/>
-              </w:rPr>
-              <w:t>1860</w:t>
-            </w:r>
-          </w:p>
-        </w:tc>
-      </w:tr>
-      <w:tr>
-        <w:tc>
-          <w:tcPr>
-            <w:tcW w:w="4508" w:type="dxa"/>
-            <w:vAlign w:val="bottom"/>
-          </w:tcPr>
-          <w:p>
-            <w:r>
-              <w:rPr>
-                <w:rFonts w:ascii="Aptos Narrow" w:hAnsi="Aptos Narrow"/>
-                <w:color w:val="000000"/>
-              </w:rPr>
-              <w:t>87</w:t>
-            </w:r>
-          </w:p>
-        </w:tc>
-        <w:tc>
-          <w:tcPr>
-            <w:tcW w:w="4508" w:type="dxa"/>
-            <w:vAlign w:val="bottom"/>
-          </w:tcPr>
-          <w:p>
-            <w:r>
-              <w:rPr>
-                <w:rFonts w:ascii="Aptos Narrow" w:hAnsi="Aptos Narrow"/>
-                <w:color w:val="000000"/>
-              </w:rPr>
-              <w:t>1870</w:t>
-            </w:r>
-          </w:p>
-        </w:tc>
-      </w:tr>
-      <w:tr>
-        <w:tc>
-          <w:tcPr>
-            <w:tcW w:w="4508" w:type="dxa"/>
-            <w:vAlign w:val="bottom"/>
-          </w:tcPr>
-          <w:p>
-            <w:r>
-              <w:rPr>
-                <w:rFonts w:ascii="Aptos Narrow" w:hAnsi="Aptos Narrow"/>
-                <w:color w:val="000000"/>
-              </w:rPr>
-              <w:t>88</w:t>
-            </w:r>
-          </w:p>
-        </w:tc>
-        <w:tc>
-          <w:tcPr>
-            <w:tcW w:w="4508" w:type="dxa"/>
-            <w:vAlign w:val="bottom"/>
-          </w:tcPr>
-          <w:p>
-            <w:r>
-              <w:rPr>
-                <w:rFonts w:ascii="Aptos Narrow" w:hAnsi="Aptos Narrow"/>
-                <w:color w:val="000000"/>
-              </w:rPr>
-              <w:t>1880</w:t>
-            </w:r>
-          </w:p>
-        </w:tc>
-      </w:tr>
-      <w:tr>
-        <w:tc>
-          <w:tcPr>
-            <w:tcW w:w="4508" w:type="dxa"/>
-            <w:vAlign w:val="bottom"/>
-          </w:tcPr>
-          <w:p>
-            <w:r>
-              <w:rPr>
-                <w:rFonts w:ascii="Aptos Narrow" w:hAnsi="Aptos Narrow"/>
-                <w:color w:val="000000"/>
-              </w:rPr>
               <w:t>89</w:t>
             </w:r>
           </w:p>
@@ -16658,199 +18207,199 @@
                 <w:rFonts w:ascii="Aptos Narrow" w:hAnsi="Aptos Narrow"/>
                 <w:color w:val="000000"/>
               </w:rPr>
+              <w:t>133</w:t>
+            </w:r>
+          </w:p>
+        </w:tc>
+        <w:tc>
+          <w:tcPr>
+            <w:tcW w:w="4508" w:type="dxa"/>
+            <w:vAlign w:val="bottom"/>
+          </w:tcPr>
+          <w:p>
+            <w:r>
+              <w:rPr>
+                <w:rFonts w:ascii="Aptos Narrow" w:hAnsi="Aptos Narrow"/>
+                <w:color w:val="000000"/>
+              </w:rPr>
+              <w:t>2330</w:t>
+            </w:r>
+          </w:p>
+        </w:tc>
+      </w:tr>
+      <w:tr>
+        <w:tc>
+          <w:tcPr>
+            <w:tcW w:w="4508" w:type="dxa"/>
+            <w:vAlign w:val="bottom"/>
+          </w:tcPr>
+          <w:p>
+            <w:r>
+              <w:rPr>
+                <w:rFonts w:ascii="Aptos Narrow" w:hAnsi="Aptos Narrow"/>
+                <w:color w:val="000000"/>
+              </w:rPr>
+              <w:t>134</w:t>
+            </w:r>
+          </w:p>
+        </w:tc>
+        <w:tc>
+          <w:tcPr>
+            <w:tcW w:w="4508" w:type="dxa"/>
+            <w:vAlign w:val="bottom"/>
+          </w:tcPr>
+          <w:p>
+            <w:r>
+              <w:rPr>
+                <w:rFonts w:ascii="Aptos Narrow" w:hAnsi="Aptos Narrow"/>
+                <w:color w:val="000000"/>
+              </w:rPr>
+              <w:t>2340</w:t>
+            </w:r>
+          </w:p>
+        </w:tc>
+      </w:tr>
+      <w:tr>
+        <w:tc>
+          <w:tcPr>
+            <w:tcW w:w="4508" w:type="dxa"/>
+            <w:vAlign w:val="bottom"/>
+          </w:tcPr>
+          <w:p>
+            <w:r>
+              <w:rPr>
+                <w:rFonts w:ascii="Aptos Narrow" w:hAnsi="Aptos Narrow"/>
+                <w:color w:val="000000"/>
+              </w:rPr>
+              <w:t>135</w:t>
+            </w:r>
+          </w:p>
+        </w:tc>
+        <w:tc>
+          <w:tcPr>
+            <w:tcW w:w="4508" w:type="dxa"/>
+            <w:vAlign w:val="bottom"/>
+          </w:tcPr>
+          <w:p>
+            <w:r>
+              <w:rPr>
+                <w:rFonts w:ascii="Aptos Narrow" w:hAnsi="Aptos Narrow"/>
+                <w:color w:val="000000"/>
+              </w:rPr>
+              <w:t>2350</w:t>
+            </w:r>
+          </w:p>
+        </w:tc>
+      </w:tr>
+      <w:tr>
+        <w:tc>
+          <w:tcPr>
+            <w:tcW w:w="4508" w:type="dxa"/>
+            <w:vAlign w:val="bottom"/>
+          </w:tcPr>
+          <w:p>
+            <w:r>
+              <w:rPr>
+                <w:rFonts w:ascii="Aptos Narrow" w:hAnsi="Aptos Narrow"/>
+                <w:color w:val="000000"/>
+              </w:rPr>
+              <w:t>136</w:t>
+            </w:r>
+          </w:p>
+        </w:tc>
+        <w:tc>
+          <w:tcPr>
+            <w:tcW w:w="4508" w:type="dxa"/>
+            <w:vAlign w:val="bottom"/>
+          </w:tcPr>
+          <w:p>
+            <w:r>
+              <w:rPr>
+                <w:rFonts w:ascii="Aptos Narrow" w:hAnsi="Aptos Narrow"/>
+                <w:color w:val="000000"/>
+              </w:rPr>
+              <w:t>2360</w:t>
+            </w:r>
+          </w:p>
+        </w:tc>
+      </w:tr>
+      <w:tr>
+        <w:tc>
+          <w:tcPr>
+            <w:tcW w:w="4508" w:type="dxa"/>
+            <w:vAlign w:val="bottom"/>
+          </w:tcPr>
+          <w:p>
+            <w:r>
+              <w:rPr>
+                <w:rFonts w:ascii="Aptos Narrow" w:hAnsi="Aptos Narrow"/>
+                <w:color w:val="000000"/>
+              </w:rPr>
+              <w:t>137</w:t>
+            </w:r>
+          </w:p>
+        </w:tc>
+        <w:tc>
+          <w:tcPr>
+            <w:tcW w:w="4508" w:type="dxa"/>
+            <w:vAlign w:val="bottom"/>
+          </w:tcPr>
+          <w:p>
+            <w:r>
+              <w:rPr>
+                <w:rFonts w:ascii="Aptos Narrow" w:hAnsi="Aptos Narrow"/>
+                <w:color w:val="000000"/>
+              </w:rPr>
+              <w:t>2370</w:t>
+            </w:r>
+          </w:p>
+        </w:tc>
+      </w:tr>
+      <w:tr>
+        <w:tc>
+          <w:tcPr>
+            <w:tcW w:w="4508" w:type="dxa"/>
+            <w:vAlign w:val="bottom"/>
+          </w:tcPr>
+          <w:p>
+            <w:r>
+              <w:rPr>
+                <w:rFonts w:ascii="Aptos Narrow" w:hAnsi="Aptos Narrow"/>
+                <w:color w:val="000000"/>
+              </w:rPr>
+              <w:t>138</w:t>
+            </w:r>
+          </w:p>
+        </w:tc>
+        <w:tc>
+          <w:tcPr>
+            <w:tcW w:w="4508" w:type="dxa"/>
+            <w:vAlign w:val="bottom"/>
+          </w:tcPr>
+          <w:p>
+            <w:r>
+              <w:rPr>
+                <w:rFonts w:ascii="Aptos Narrow" w:hAnsi="Aptos Narrow"/>
+                <w:color w:val="000000"/>
+              </w:rPr>
+              <w:t>2380</w:t>
+            </w:r>
+          </w:p>
+        </w:tc>
+      </w:tr>
+      <w:tr>
+        <w:tc>
+          <w:tcPr>
+            <w:tcW w:w="4508" w:type="dxa"/>
+            <w:vAlign w:val="bottom"/>
+          </w:tcPr>
+          <w:p>
+            <w:r>
+              <w:rPr>
+                <w:rFonts w:ascii="Aptos Narrow" w:hAnsi="Aptos Narrow"/>
+                <w:color w:val="000000"/>
+              </w:rPr>
               <w:lastRenderedPageBreak/>
-              <w:t>133</w:t>
-            </w:r>
-          </w:p>
-        </w:tc>
-        <w:tc>
-          <w:tcPr>
-            <w:tcW w:w="4508" w:type="dxa"/>
-            <w:vAlign w:val="bottom"/>
-          </w:tcPr>
-          <w:p>
-            <w:r>
-              <w:rPr>
-                <w:rFonts w:ascii="Aptos Narrow" w:hAnsi="Aptos Narrow"/>
-                <w:color w:val="000000"/>
-              </w:rPr>
-              <w:t>2330</w:t>
-            </w:r>
-          </w:p>
-        </w:tc>
-      </w:tr>
-      <w:tr>
-        <w:tc>
-          <w:tcPr>
-            <w:tcW w:w="4508" w:type="dxa"/>
-            <w:vAlign w:val="bottom"/>
-          </w:tcPr>
-          <w:p>
-            <w:r>
-              <w:rPr>
-                <w:rFonts w:ascii="Aptos Narrow" w:hAnsi="Aptos Narrow"/>
-                <w:color w:val="000000"/>
-              </w:rPr>
-              <w:t>134</w:t>
-            </w:r>
-          </w:p>
-        </w:tc>
-        <w:tc>
-          <w:tcPr>
-            <w:tcW w:w="4508" w:type="dxa"/>
-            <w:vAlign w:val="bottom"/>
-          </w:tcPr>
-          <w:p>
-            <w:r>
-              <w:rPr>
-                <w:rFonts w:ascii="Aptos Narrow" w:hAnsi="Aptos Narrow"/>
-                <w:color w:val="000000"/>
-              </w:rPr>
-              <w:t>2340</w:t>
-            </w:r>
-          </w:p>
-        </w:tc>
-      </w:tr>
-      <w:tr>
-        <w:tc>
-          <w:tcPr>
-            <w:tcW w:w="4508" w:type="dxa"/>
-            <w:vAlign w:val="bottom"/>
-          </w:tcPr>
-          <w:p>
-            <w:r>
-              <w:rPr>
-                <w:rFonts w:ascii="Aptos Narrow" w:hAnsi="Aptos Narrow"/>
-                <w:color w:val="000000"/>
-              </w:rPr>
-              <w:t>135</w:t>
-            </w:r>
-          </w:p>
-        </w:tc>
-        <w:tc>
-          <w:tcPr>
-            <w:tcW w:w="4508" w:type="dxa"/>
-            <w:vAlign w:val="bottom"/>
-          </w:tcPr>
-          <w:p>
-            <w:r>
-              <w:rPr>
-                <w:rFonts w:ascii="Aptos Narrow" w:hAnsi="Aptos Narrow"/>
-                <w:color w:val="000000"/>
-              </w:rPr>
-              <w:t>2350</w:t>
-            </w:r>
-          </w:p>
-        </w:tc>
-      </w:tr>
-      <w:tr>
-        <w:tc>
-          <w:tcPr>
-            <w:tcW w:w="4508" w:type="dxa"/>
-            <w:vAlign w:val="bottom"/>
-          </w:tcPr>
-          <w:p>
-            <w:r>
-              <w:rPr>
-                <w:rFonts w:ascii="Aptos Narrow" w:hAnsi="Aptos Narrow"/>
-                <w:color w:val="000000"/>
-              </w:rPr>
-              <w:t>136</w:t>
-            </w:r>
-          </w:p>
-        </w:tc>
-        <w:tc>
-          <w:tcPr>
-            <w:tcW w:w="4508" w:type="dxa"/>
-            <w:vAlign w:val="bottom"/>
-          </w:tcPr>
-          <w:p>
-            <w:r>
-              <w:rPr>
-                <w:rFonts w:ascii="Aptos Narrow" w:hAnsi="Aptos Narrow"/>
-                <w:color w:val="000000"/>
-              </w:rPr>
-              <w:t>2360</w:t>
-            </w:r>
-          </w:p>
-        </w:tc>
-      </w:tr>
-      <w:tr>
-        <w:tc>
-          <w:tcPr>
-            <w:tcW w:w="4508" w:type="dxa"/>
-            <w:vAlign w:val="bottom"/>
-          </w:tcPr>
-          <w:p>
-            <w:r>
-              <w:rPr>
-                <w:rFonts w:ascii="Aptos Narrow" w:hAnsi="Aptos Narrow"/>
-                <w:color w:val="000000"/>
-              </w:rPr>
-              <w:t>137</w:t>
-            </w:r>
-          </w:p>
-        </w:tc>
-        <w:tc>
-          <w:tcPr>
-            <w:tcW w:w="4508" w:type="dxa"/>
-            <w:vAlign w:val="bottom"/>
-          </w:tcPr>
-          <w:p>
-            <w:r>
-              <w:rPr>
-                <w:rFonts w:ascii="Aptos Narrow" w:hAnsi="Aptos Narrow"/>
-                <w:color w:val="000000"/>
-              </w:rPr>
-              <w:t>2370</w:t>
-            </w:r>
-          </w:p>
-        </w:tc>
-      </w:tr>
-      <w:tr>
-        <w:tc>
-          <w:tcPr>
-            <w:tcW w:w="4508" w:type="dxa"/>
-            <w:vAlign w:val="bottom"/>
-          </w:tcPr>
-          <w:p>
-            <w:r>
-              <w:rPr>
-                <w:rFonts w:ascii="Aptos Narrow" w:hAnsi="Aptos Narrow"/>
-                <w:color w:val="000000"/>
-              </w:rPr>
-              <w:t>138</w:t>
-            </w:r>
-          </w:p>
-        </w:tc>
-        <w:tc>
-          <w:tcPr>
-            <w:tcW w:w="4508" w:type="dxa"/>
-            <w:vAlign w:val="bottom"/>
-          </w:tcPr>
-          <w:p>
-            <w:r>
-              <w:rPr>
-                <w:rFonts w:ascii="Aptos Narrow" w:hAnsi="Aptos Narrow"/>
-                <w:color w:val="000000"/>
-              </w:rPr>
-              <w:t>2380</w:t>
-            </w:r>
-          </w:p>
-        </w:tc>
-      </w:tr>
-      <w:tr>
-        <w:tc>
-          <w:tcPr>
-            <w:tcW w:w="4508" w:type="dxa"/>
-            <w:vAlign w:val="bottom"/>
-          </w:tcPr>
-          <w:p>
-            <w:r>
-              <w:rPr>
-                <w:rFonts w:ascii="Aptos Narrow" w:hAnsi="Aptos Narrow"/>
-                <w:color w:val="000000"/>
-              </w:rPr>
               <w:t>139</w:t>
             </w:r>
           </w:p>
@@ -17880,12 +19429,12 @@
       <w:pPr>
         <w:pStyle w:val="Heading2"/>
       </w:pPr>
-      <w:bookmarkStart w:id="23" w:name="_Toc202951651"/>
+      <w:bookmarkStart w:id="27" w:name="_Toc208305625"/>
       <w:r>
         <w:lastRenderedPageBreak/>
         <w:t>Mosquitto MQTT setup and sample files</w:t>
       </w:r>
-      <w:bookmarkEnd w:id="23"/>
+      <w:bookmarkEnd w:id="27"/>
     </w:p>
     <w:p>
       <w:r>
@@ -17903,7 +19452,7 @@
       </w:r>
     </w:p>
     <w:p>
-      <w:hyperlink r:id="rId18" w:history="1">
+      <w:hyperlink r:id="rId36" w:history="1">
         <w:r>
           <w:rPr>
             <w:rStyle w:val="Hyperlink"/>
@@ -17948,7 +19497,7 @@
                     <pic:cNvPicPr/>
                   </pic:nvPicPr>
                   <pic:blipFill>
-                    <a:blip r:embed="rId19"/>
+                    <a:blip r:embed="rId37"/>
                     <a:stretch>
                       <a:fillRect/>
                     </a:stretch>
@@ -17996,7 +19545,7 @@
                     <pic:cNvPicPr/>
                   </pic:nvPicPr>
                   <pic:blipFill>
-                    <a:blip r:embed="rId20"/>
+                    <a:blip r:embed="rId38"/>
                     <a:stretch>
                       <a:fillRect/>
                     </a:stretch>
@@ -18043,7 +19592,7 @@
                     <pic:cNvPicPr/>
                   </pic:nvPicPr>
                   <pic:blipFill>
-                    <a:blip r:embed="rId21"/>
+                    <a:blip r:embed="rId39"/>
                     <a:stretch>
                       <a:fillRect/>
                     </a:stretch>
@@ -18096,7 +19645,7 @@
                     <pic:cNvPicPr/>
                   </pic:nvPicPr>
                   <pic:blipFill>
-                    <a:blip r:embed="rId22"/>
+                    <a:blip r:embed="rId40"/>
                     <a:stretch>
                       <a:fillRect/>
                     </a:stretch>
@@ -18143,7 +19692,7 @@
                     <pic:cNvPicPr/>
                   </pic:nvPicPr>
                   <pic:blipFill>
-                    <a:blip r:embed="rId23"/>
+                    <a:blip r:embed="rId41"/>
                     <a:stretch>
                       <a:fillRect/>
                     </a:stretch>
@@ -18207,7 +19756,7 @@
                     <pic:cNvPicPr/>
                   </pic:nvPicPr>
                   <pic:blipFill>
-                    <a:blip r:embed="rId24"/>
+                    <a:blip r:embed="rId42"/>
                     <a:stretch>
                       <a:fillRect/>
                     </a:stretch>
@@ -18254,7 +19803,7 @@
                     <pic:cNvPicPr/>
                   </pic:nvPicPr>
                   <pic:blipFill>
-                    <a:blip r:embed="rId25"/>
+                    <a:blip r:embed="rId43"/>
                     <a:stretch>
                       <a:fillRect/>
                     </a:stretch>
@@ -18302,7 +19851,7 @@
                     <pic:cNvPicPr/>
                   </pic:nvPicPr>
                   <pic:blipFill>
-                    <a:blip r:embed="rId26"/>
+                    <a:blip r:embed="rId44"/>
                     <a:stretch>
                       <a:fillRect/>
                     </a:stretch>
@@ -18364,7 +19913,7 @@
                     <pic:cNvPicPr/>
                   </pic:nvPicPr>
                   <pic:blipFill>
-                    <a:blip r:embed="rId27"/>
+                    <a:blip r:embed="rId45"/>
                     <a:stretch>
                       <a:fillRect/>
                     </a:stretch>
@@ -18417,7 +19966,7 @@
                     <pic:cNvPicPr/>
                   </pic:nvPicPr>
                   <pic:blipFill>
-                    <a:blip r:embed="rId28"/>
+                    <a:blip r:embed="rId46"/>
                     <a:stretch>
                       <a:fillRect/>
                     </a:stretch>
@@ -18447,9 +19996,9 @@
       <w:r>
         <w:object w:dxaOrig="1538" w:dyaOrig="993" w14:anchorId="23DBE597">
           <v:shape id="_x0000_i1026" type="#_x0000_t75" style="width:76.5pt;height:49.5pt" o:ole="">
-            <v:imagedata r:id="rId29" o:title=""/>
+            <v:imagedata r:id="rId47" o:title=""/>
           </v:shape>
-          <o:OLEObject Type="Embed" ProgID="Package" ShapeID="_x0000_i1026" DrawAspect="Icon" ObjectID="_1818841880" r:id="rId30"/>
+          <o:OLEObject Type="Embed" ProgID="Package" ShapeID="_x0000_i1026" DrawAspect="Icon" ObjectID="_1818918413" r:id="rId48"/>
         </w:object>
       </w:r>
     </w:p>
@@ -18479,7 +20028,7 @@
                     <pic:cNvPicPr/>
                   </pic:nvPicPr>
                   <pic:blipFill>
-                    <a:blip r:embed="rId31"/>
+                    <a:blip r:embed="rId49"/>
                     <a:stretch>
                       <a:fillRect/>
                     </a:stretch>
@@ -18525,9 +20074,9 @@
       <w:r>
         <w:object w:dxaOrig="1538" w:dyaOrig="993" w14:anchorId="61041358">
           <v:shape id="_x0000_i1027" type="#_x0000_t75" style="width:76.5pt;height:49.5pt" o:ole="">
-            <v:imagedata r:id="rId32" o:title=""/>
+            <v:imagedata r:id="rId50" o:title=""/>
           </v:shape>
-          <o:OLEObject Type="Embed" ProgID="Package" ShapeID="_x0000_i1027" DrawAspect="Icon" ObjectID="_1818841881" r:id="rId33"/>
+          <o:OLEObject Type="Embed" ProgID="Package" ShapeID="_x0000_i1027" DrawAspect="Icon" ObjectID="_1818918414" r:id="rId51"/>
         </w:object>
       </w:r>
     </w:p>
@@ -20940,6 +22489,12 @@
   </w:num>
   <w:num w:numId="23" w16cid:durableId="1406076588">
     <w:abstractNumId w:val="6"/>
+  </w:num>
+  <w:num w:numId="24" w16cid:durableId="1435436526">
+    <w:abstractNumId w:val="5"/>
+    <w:lvlOverride w:ilvl="0">
+      <w:startOverride w:val="1"/>
+    </w:lvlOverride>
   </w:num>
   <w:numIdMacAtCleanup w:val="23"/>
 </w:numbering>

</xml_diff>